<commit_message>
ER-model description finished. Prolog requests now are properly ordered
</commit_message>
<xml_diff>
--- a/Prolog AIS/Опис моделі.docx
+++ b/Prolog AIS/Опис моделі.docx
@@ -1,6 +1,6 @@
 
 <file path=word/document.xml><?xml version="1.0" encoding="utf-8"?>
-<w:document xmlns:wpc="http://schemas.microsoft.com/office/word/2010/wordprocessingCanvas" xmlns:cx="http://schemas.microsoft.com/office/drawing/2014/chartex" xmlns:cx1="http://schemas.microsoft.com/office/drawing/2015/9/8/chartex" xmlns:cx2="http://schemas.microsoft.com/office/drawing/2015/10/21/chartex" xmlns:cx3="http://schemas.microsoft.com/office/drawing/2016/5/9/chartex" xmlns:cx4="http://schemas.microsoft.com/office/drawing/2016/5/10/chartex" xmlns:cx5="http://schemas.microsoft.com/office/drawing/2016/5/11/chartex" xmlns:cx6="http://schemas.microsoft.com/office/drawing/2016/5/12/chartex" xmlns:cx7="http://schemas.microsoft.com/office/drawing/2016/5/13/chartex" xmlns:cx8="http://schemas.microsoft.com/office/drawing/2016/5/14/chartex" xmlns:mc="http://schemas.openxmlformats.org/markup-compatibility/2006" xmlns:aink="http://schemas.microsoft.com/office/drawing/2016/ink" xmlns:am3d="http://schemas.microsoft.com/office/drawing/2017/model3d" xmlns:o="urn:schemas-microsoft-com:office:office" xmlns:r="http://schemas.openxmlformats.org/officeDocument/2006/relationships" xmlns:m="http://schemas.openxmlformats.org/officeDocument/2006/math" xmlns:v="urn:schemas-microsoft-com:vml" xmlns:wp14="http://schemas.microsoft.com/office/word/2010/wordprocessingDrawing" xmlns:wp="http://schemas.openxmlformats.org/drawingml/2006/wordprocessingDrawing" xmlns:w10="urn:schemas-microsoft-com:office:word" xmlns:w="http://schemas.openxmlformats.org/wordprocessingml/2006/main" xmlns:w14="http://schemas.microsoft.com/office/word/2010/wordml" xmlns:w15="http://schemas.microsoft.com/office/word/2012/wordml" xmlns:w16cex="http://schemas.microsoft.com/office/word/2018/wordml/cex" xmlns:w16cid="http://schemas.microsoft.com/office/word/2016/wordml/cid" xmlns:w16="http://schemas.microsoft.com/office/word/2018/wordml" xmlns:w16sdtdh="http://schemas.microsoft.com/office/word/2020/wordml/sdtdatahash" xmlns:w16se="http://schemas.microsoft.com/office/word/2015/wordml/symex" xmlns:wpg="http://schemas.microsoft.com/office/word/2010/wordprocessingGroup" xmlns:wpi="http://schemas.microsoft.com/office/word/2010/wordprocessingInk" xmlns:wne="http://schemas.microsoft.com/office/word/2006/wordml" xmlns:wps="http://schemas.microsoft.com/office/word/2010/wordprocessingShape" mc:Ignorable="w14 w15 w16se w16cid w16 w16cex w16sdtdh wp14">
+<w:document xmlns:wpc="http://schemas.microsoft.com/office/word/2010/wordprocessingCanvas" xmlns:cx="http://schemas.microsoft.com/office/drawing/2014/chartex" xmlns:cx1="http://schemas.microsoft.com/office/drawing/2015/9/8/chartex" xmlns:cx2="http://schemas.microsoft.com/office/drawing/2015/10/21/chartex" xmlns:cx3="http://schemas.microsoft.com/office/drawing/2016/5/9/chartex" xmlns:cx4="http://schemas.microsoft.com/office/drawing/2016/5/10/chartex" xmlns:cx5="http://schemas.microsoft.com/office/drawing/2016/5/11/chartex" xmlns:cx6="http://schemas.microsoft.com/office/drawing/2016/5/12/chartex" xmlns:cx7="http://schemas.microsoft.com/office/drawing/2016/5/13/chartex" xmlns:cx8="http://schemas.microsoft.com/office/drawing/2016/5/14/chartex" xmlns:mc="http://schemas.openxmlformats.org/markup-compatibility/2006" xmlns:aink="http://schemas.microsoft.com/office/drawing/2016/ink" xmlns:am3d="http://schemas.microsoft.com/office/drawing/2017/model3d" xmlns:o="urn:schemas-microsoft-com:office:office" xmlns:r="http://schemas.openxmlformats.org/officeDocument/2006/relationships" xmlns:m="http://schemas.openxmlformats.org/officeDocument/2006/math" xmlns:v="urn:schemas-microsoft-com:vml" xmlns:wp14="http://schemas.microsoft.com/office/word/2010/wordprocessingDrawing" xmlns:wp="http://schemas.openxmlformats.org/drawingml/2006/wordprocessingDrawing" xmlns:w10="urn:schemas-microsoft-com:office:word" xmlns:w="http://schemas.openxmlformats.org/wordprocessingml/2006/main" xmlns:w14="http://schemas.microsoft.com/office/word/2010/wordml" xmlns:w15="http://schemas.microsoft.com/office/word/2012/wordml" xmlns:w16cid="http://schemas.microsoft.com/office/word/2016/wordml/cid" xmlns:w16se="http://schemas.microsoft.com/office/word/2015/wordml/symex" xmlns:wpg="http://schemas.microsoft.com/office/word/2010/wordprocessingGroup" xmlns:wpi="http://schemas.microsoft.com/office/word/2010/wordprocessingInk" xmlns:wne="http://schemas.microsoft.com/office/word/2006/wordml" xmlns:wps="http://schemas.microsoft.com/office/word/2010/wordprocessingShape" mc:Ignorable="w14 w15 w16se w16cid wp14">
   <w:body>
     <w:p>
       <w:pPr>
@@ -303,21 +303,7 @@
           <w:rFonts w:ascii="Times New Roman" w:hAnsi="Times New Roman" w:cs="Times New Roman"/>
           <w:lang w:val="uk-UA"/>
         </w:rPr>
-        <w:t xml:space="preserve">Сутність </w:t>
-      </w:r>
-      <w:r>
-        <w:rPr>
-          <w:rFonts w:ascii="Times New Roman" w:hAnsi="Times New Roman" w:cs="Times New Roman"/>
-          <w:lang w:val="uk-UA"/>
-        </w:rPr>
-        <w:t>Чек</w:t>
-      </w:r>
-      <w:r>
-        <w:rPr>
-          <w:rFonts w:ascii="Times New Roman" w:hAnsi="Times New Roman" w:cs="Times New Roman"/>
-          <w:lang w:val="uk-UA"/>
-        </w:rPr>
-        <w:t>:</w:t>
+        <w:t>Сутність Чек:</w:t>
       </w:r>
     </w:p>
     <w:p>
@@ -614,14 +600,14 @@
           <w:rFonts w:ascii="Times New Roman" w:hAnsi="Times New Roman" w:cs="Times New Roman"/>
           <w:lang w:val="uk-UA"/>
         </w:rPr>
-        <w:t xml:space="preserve">Сутність </w:t>
-      </w:r>
-      <w:r>
-        <w:rPr>
-          <w:rFonts w:ascii="Times New Roman" w:hAnsi="Times New Roman" w:cs="Times New Roman"/>
-          <w:lang w:val="uk-UA"/>
-        </w:rPr>
-        <w:t>Покупець</w:t>
+        <w:t>Сутність По</w:t>
+      </w:r>
+      <w:r>
+        <w:rPr>
+          <w:rFonts w:ascii="Times New Roman" w:hAnsi="Times New Roman" w:cs="Times New Roman"/>
+          <w:lang w:val="uk-UA"/>
+        </w:rPr>
+        <w:t>стачальник</w:t>
       </w:r>
       <w:r>
         <w:rPr>
@@ -649,7 +635,7 @@
           <w:rFonts w:ascii="Times New Roman" w:hAnsi="Times New Roman" w:cs="Times New Roman"/>
           <w:lang w:val="uk-UA"/>
         </w:rPr>
-        <w:t>ІПН</w:t>
+        <w:t>ЄДРПОУ</w:t>
       </w:r>
       <w:r>
         <w:rPr>
@@ -754,14 +740,7 @@
           <w:lang w:val="uk-UA"/>
         </w:rPr>
         <w:lastRenderedPageBreak/>
-        <w:t>Адреса</w:t>
-      </w:r>
-      <w:r>
-        <w:rPr>
-          <w:rFonts w:ascii="Times New Roman" w:hAnsi="Times New Roman" w:cs="Times New Roman"/>
-          <w:lang w:val="uk-UA"/>
-        </w:rPr>
-        <w:t xml:space="preserve"> – складений атрибут</w:t>
+        <w:t>Адреса – складений атрибут</w:t>
       </w:r>
       <w:r>
         <w:rPr>
@@ -887,6 +866,668 @@
           <w:lang w:val="uk-UA"/>
         </w:rPr>
       </w:pPr>
+      <w:bookmarkStart w:id="0" w:name="_GoBack"/>
+      <w:r>
+        <w:rPr>
+          <w:rFonts w:ascii="Times New Roman" w:hAnsi="Times New Roman" w:cs="Times New Roman"/>
+          <w:lang w:val="uk-UA"/>
+        </w:rPr>
+        <w:t>Сутність Покупець:</w:t>
+      </w:r>
+    </w:p>
+    <w:p>
+      <w:pPr>
+        <w:pStyle w:val="a3"/>
+        <w:numPr>
+          <w:ilvl w:val="0"/>
+          <w:numId w:val="2"/>
+        </w:numPr>
+        <w:spacing w:line="360" w:lineRule="auto"/>
+        <w:rPr>
+          <w:rFonts w:ascii="Times New Roman" w:hAnsi="Times New Roman" w:cs="Times New Roman"/>
+          <w:lang w:val="uk-UA"/>
+        </w:rPr>
+      </w:pPr>
+      <w:r>
+        <w:rPr>
+          <w:rFonts w:ascii="Times New Roman" w:hAnsi="Times New Roman" w:cs="Times New Roman"/>
+          <w:lang w:val="uk-UA"/>
+        </w:rPr>
+        <w:t>ІПН</w:t>
+      </w:r>
+      <w:r>
+        <w:rPr>
+          <w:rFonts w:ascii="Times New Roman" w:hAnsi="Times New Roman" w:cs="Times New Roman"/>
+          <w:lang w:val="en-US"/>
+        </w:rPr>
+        <w:t xml:space="preserve"> – </w:t>
+      </w:r>
+      <w:r>
+        <w:rPr>
+          <w:rFonts w:ascii="Times New Roman" w:hAnsi="Times New Roman" w:cs="Times New Roman"/>
+          <w:lang w:val="uk-UA"/>
+        </w:rPr>
+        <w:t>унікальний ідентифікатор.</w:t>
+      </w:r>
+    </w:p>
+    <w:p>
+      <w:pPr>
+        <w:pStyle w:val="a3"/>
+        <w:numPr>
+          <w:ilvl w:val="0"/>
+          <w:numId w:val="2"/>
+        </w:numPr>
+        <w:spacing w:line="360" w:lineRule="auto"/>
+        <w:rPr>
+          <w:rFonts w:ascii="Times New Roman" w:hAnsi="Times New Roman" w:cs="Times New Roman"/>
+          <w:lang w:val="uk-UA"/>
+        </w:rPr>
+      </w:pPr>
+      <w:r>
+        <w:rPr>
+          <w:rFonts w:ascii="Times New Roman" w:hAnsi="Times New Roman" w:cs="Times New Roman"/>
+          <w:lang w:val="uk-UA"/>
+        </w:rPr>
+        <w:t>Назва – обов’язковий атрибут, назва компанії-постачальника</w:t>
+      </w:r>
+      <w:r>
+        <w:rPr>
+          <w:rFonts w:ascii="Times New Roman" w:hAnsi="Times New Roman" w:cs="Times New Roman"/>
+          <w:lang w:val="uk-UA"/>
+        </w:rPr>
+        <w:t>.</w:t>
+      </w:r>
+    </w:p>
+    <w:p>
+      <w:pPr>
+        <w:pStyle w:val="a3"/>
+        <w:numPr>
+          <w:ilvl w:val="0"/>
+          <w:numId w:val="2"/>
+        </w:numPr>
+        <w:spacing w:line="360" w:lineRule="auto"/>
+        <w:rPr>
+          <w:rFonts w:ascii="Times New Roman" w:hAnsi="Times New Roman" w:cs="Times New Roman"/>
+          <w:lang w:val="uk-UA"/>
+        </w:rPr>
+      </w:pPr>
+      <w:r>
+        <w:rPr>
+          <w:rFonts w:ascii="Times New Roman" w:hAnsi="Times New Roman" w:cs="Times New Roman"/>
+          <w:lang w:val="uk-UA"/>
+        </w:rPr>
+        <w:t>Адреса – складений атрибут</w:t>
+      </w:r>
+      <w:r>
+        <w:rPr>
+          <w:rFonts w:ascii="Times New Roman" w:hAnsi="Times New Roman" w:cs="Times New Roman"/>
+          <w:lang w:val="uk-UA"/>
+        </w:rPr>
+        <w:t xml:space="preserve">: Країна, Область, Місто, Вулиця, Будинок; усі атрибути </w:t>
+      </w:r>
+      <w:proofErr w:type="spellStart"/>
+      <w:r>
+        <w:rPr>
+          <w:rFonts w:ascii="Times New Roman" w:hAnsi="Times New Roman" w:cs="Times New Roman"/>
+          <w:lang w:val="uk-UA"/>
+        </w:rPr>
+        <w:t>обовʼязкові</w:t>
+      </w:r>
+      <w:proofErr w:type="spellEnd"/>
+      <w:r>
+        <w:rPr>
+          <w:rFonts w:ascii="Times New Roman" w:hAnsi="Times New Roman" w:cs="Times New Roman"/>
+          <w:lang w:val="uk-UA"/>
+        </w:rPr>
+        <w:t>.</w:t>
+      </w:r>
+    </w:p>
+    <w:p>
+      <w:pPr>
+        <w:pStyle w:val="a3"/>
+        <w:numPr>
+          <w:ilvl w:val="0"/>
+          <w:numId w:val="2"/>
+        </w:numPr>
+        <w:spacing w:line="360" w:lineRule="auto"/>
+        <w:rPr>
+          <w:rFonts w:ascii="Times New Roman" w:hAnsi="Times New Roman" w:cs="Times New Roman"/>
+          <w:lang w:val="uk-UA"/>
+        </w:rPr>
+      </w:pPr>
+      <w:r>
+        <w:rPr>
+          <w:rFonts w:ascii="Times New Roman" w:hAnsi="Times New Roman" w:cs="Times New Roman"/>
+          <w:lang w:val="uk-UA"/>
+        </w:rPr>
+        <w:t xml:space="preserve">Контакти – складений атрибут: Телефон, </w:t>
+      </w:r>
+      <w:r>
+        <w:rPr>
+          <w:rFonts w:ascii="Times New Roman" w:hAnsi="Times New Roman" w:cs="Times New Roman"/>
+          <w:lang w:val="en-US"/>
+        </w:rPr>
+        <w:t>Email</w:t>
+      </w:r>
+      <w:r>
+        <w:rPr>
+          <w:rFonts w:ascii="Times New Roman" w:hAnsi="Times New Roman" w:cs="Times New Roman"/>
+          <w:lang w:val="ru-RU"/>
+        </w:rPr>
+        <w:t xml:space="preserve">; </w:t>
+      </w:r>
+      <w:proofErr w:type="spellStart"/>
+      <w:r>
+        <w:rPr>
+          <w:rFonts w:ascii="Times New Roman" w:hAnsi="Times New Roman" w:cs="Times New Roman"/>
+          <w:lang w:val="ru-RU"/>
+        </w:rPr>
+        <w:t>усі</w:t>
+      </w:r>
+      <w:proofErr w:type="spellEnd"/>
+      <w:r>
+        <w:rPr>
+          <w:rFonts w:ascii="Times New Roman" w:hAnsi="Times New Roman" w:cs="Times New Roman"/>
+          <w:lang w:val="ru-RU"/>
+        </w:rPr>
+        <w:t xml:space="preserve"> </w:t>
+      </w:r>
+      <w:proofErr w:type="spellStart"/>
+      <w:r>
+        <w:rPr>
+          <w:rFonts w:ascii="Times New Roman" w:hAnsi="Times New Roman" w:cs="Times New Roman"/>
+          <w:lang w:val="ru-RU"/>
+        </w:rPr>
+        <w:t>атрибути</w:t>
+      </w:r>
+      <w:proofErr w:type="spellEnd"/>
+      <w:r>
+        <w:rPr>
+          <w:rFonts w:ascii="Times New Roman" w:hAnsi="Times New Roman" w:cs="Times New Roman"/>
+          <w:lang w:val="ru-RU"/>
+        </w:rPr>
+        <w:t xml:space="preserve"> </w:t>
+      </w:r>
+      <w:proofErr w:type="spellStart"/>
+      <w:r>
+        <w:rPr>
+          <w:rFonts w:ascii="Times New Roman" w:hAnsi="Times New Roman" w:cs="Times New Roman"/>
+          <w:lang w:val="ru-RU"/>
+        </w:rPr>
+        <w:t>обовʼязкові</w:t>
+      </w:r>
+      <w:proofErr w:type="spellEnd"/>
+      <w:r>
+        <w:rPr>
+          <w:rFonts w:ascii="Times New Roman" w:hAnsi="Times New Roman" w:cs="Times New Roman"/>
+          <w:lang w:val="ru-RU"/>
+        </w:rPr>
+        <w:t>.</w:t>
+      </w:r>
+    </w:p>
+    <w:p>
+      <w:pPr>
+        <w:spacing w:line="360" w:lineRule="auto"/>
+        <w:rPr>
+          <w:rFonts w:ascii="Times New Roman" w:hAnsi="Times New Roman" w:cs="Times New Roman"/>
+          <w:lang w:val="uk-UA"/>
+        </w:rPr>
+      </w:pPr>
+    </w:p>
+    <w:p>
+      <w:pPr>
+        <w:spacing w:line="360" w:lineRule="auto"/>
+        <w:rPr>
+          <w:rFonts w:ascii="Times New Roman" w:hAnsi="Times New Roman" w:cs="Times New Roman"/>
+          <w:lang w:val="uk-UA"/>
+        </w:rPr>
+      </w:pPr>
+      <w:r>
+        <w:rPr>
+          <w:rFonts w:ascii="Times New Roman" w:hAnsi="Times New Roman" w:cs="Times New Roman"/>
+          <w:lang w:val="uk-UA"/>
+        </w:rPr>
+        <w:t xml:space="preserve">Сутність </w:t>
+      </w:r>
+      <w:r>
+        <w:rPr>
+          <w:rFonts w:ascii="Times New Roman" w:hAnsi="Times New Roman" w:cs="Times New Roman"/>
+          <w:lang w:val="uk-UA"/>
+        </w:rPr>
+        <w:t>Товар</w:t>
+      </w:r>
+      <w:r>
+        <w:rPr>
+          <w:rFonts w:ascii="Times New Roman" w:hAnsi="Times New Roman" w:cs="Times New Roman"/>
+          <w:lang w:val="uk-UA"/>
+        </w:rPr>
+        <w:t>:</w:t>
+      </w:r>
+    </w:p>
+    <w:p>
+      <w:pPr>
+        <w:pStyle w:val="a3"/>
+        <w:numPr>
+          <w:ilvl w:val="0"/>
+          <w:numId w:val="2"/>
+        </w:numPr>
+        <w:spacing w:line="360" w:lineRule="auto"/>
+        <w:rPr>
+          <w:rFonts w:ascii="Times New Roman" w:hAnsi="Times New Roman" w:cs="Times New Roman"/>
+          <w:lang w:val="uk-UA"/>
+        </w:rPr>
+      </w:pPr>
+      <w:r>
+        <w:rPr>
+          <w:rFonts w:ascii="Times New Roman" w:hAnsi="Times New Roman" w:cs="Times New Roman"/>
+          <w:lang w:val="uk-UA"/>
+        </w:rPr>
+        <w:t>Артикул</w:t>
+      </w:r>
+      <w:r>
+        <w:rPr>
+          <w:rFonts w:ascii="Times New Roman" w:hAnsi="Times New Roman" w:cs="Times New Roman"/>
+          <w:lang w:val="en-US"/>
+        </w:rPr>
+        <w:t xml:space="preserve"> – </w:t>
+      </w:r>
+      <w:r>
+        <w:rPr>
+          <w:rFonts w:ascii="Times New Roman" w:hAnsi="Times New Roman" w:cs="Times New Roman"/>
+          <w:lang w:val="uk-UA"/>
+        </w:rPr>
+        <w:t>унікальний ідентифікатор.</w:t>
+      </w:r>
+    </w:p>
+    <w:p>
+      <w:pPr>
+        <w:pStyle w:val="a3"/>
+        <w:numPr>
+          <w:ilvl w:val="0"/>
+          <w:numId w:val="2"/>
+        </w:numPr>
+        <w:spacing w:line="360" w:lineRule="auto"/>
+        <w:rPr>
+          <w:rFonts w:ascii="Times New Roman" w:hAnsi="Times New Roman" w:cs="Times New Roman"/>
+          <w:lang w:val="uk-UA"/>
+        </w:rPr>
+      </w:pPr>
+      <w:r>
+        <w:rPr>
+          <w:rFonts w:ascii="Times New Roman" w:hAnsi="Times New Roman" w:cs="Times New Roman"/>
+          <w:lang w:val="uk-UA"/>
+        </w:rPr>
+        <w:t xml:space="preserve">Назва – обов’язковий атрибут, назва </w:t>
+      </w:r>
+      <w:r>
+        <w:rPr>
+          <w:rFonts w:ascii="Times New Roman" w:hAnsi="Times New Roman" w:cs="Times New Roman"/>
+          <w:lang w:val="uk-UA"/>
+        </w:rPr>
+        <w:t>товару</w:t>
+      </w:r>
+      <w:r>
+        <w:rPr>
+          <w:rFonts w:ascii="Times New Roman" w:hAnsi="Times New Roman" w:cs="Times New Roman"/>
+          <w:lang w:val="uk-UA"/>
+        </w:rPr>
+        <w:t>.</w:t>
+      </w:r>
+    </w:p>
+    <w:p>
+      <w:pPr>
+        <w:pStyle w:val="a3"/>
+        <w:numPr>
+          <w:ilvl w:val="0"/>
+          <w:numId w:val="2"/>
+        </w:numPr>
+        <w:spacing w:line="360" w:lineRule="auto"/>
+        <w:rPr>
+          <w:rFonts w:ascii="Times New Roman" w:hAnsi="Times New Roman" w:cs="Times New Roman"/>
+          <w:lang w:val="uk-UA"/>
+        </w:rPr>
+      </w:pPr>
+      <w:r>
+        <w:rPr>
+          <w:rFonts w:ascii="Times New Roman" w:hAnsi="Times New Roman" w:cs="Times New Roman"/>
+          <w:lang w:val="uk-UA"/>
+        </w:rPr>
+        <w:t xml:space="preserve">Опис </w:t>
+      </w:r>
+      <w:r>
+        <w:rPr>
+          <w:rFonts w:ascii="Times New Roman" w:hAnsi="Times New Roman" w:cs="Times New Roman"/>
+          <w:lang w:val="uk-UA"/>
+        </w:rPr>
+        <w:t xml:space="preserve">– обов’язковий атрибут, </w:t>
+      </w:r>
+      <w:r>
+        <w:rPr>
+          <w:rFonts w:ascii="Times New Roman" w:hAnsi="Times New Roman" w:cs="Times New Roman"/>
+          <w:lang w:val="uk-UA"/>
+        </w:rPr>
+        <w:t>опис товару</w:t>
+      </w:r>
+      <w:r>
+        <w:rPr>
+          <w:rFonts w:ascii="Times New Roman" w:hAnsi="Times New Roman" w:cs="Times New Roman"/>
+          <w:lang w:val="uk-UA"/>
+        </w:rPr>
+        <w:t>.</w:t>
+      </w:r>
+    </w:p>
+    <w:p>
+      <w:pPr>
+        <w:pStyle w:val="a3"/>
+        <w:numPr>
+          <w:ilvl w:val="0"/>
+          <w:numId w:val="2"/>
+        </w:numPr>
+        <w:spacing w:line="360" w:lineRule="auto"/>
+        <w:rPr>
+          <w:rFonts w:ascii="Times New Roman" w:hAnsi="Times New Roman" w:cs="Times New Roman"/>
+          <w:lang w:val="uk-UA"/>
+        </w:rPr>
+      </w:pPr>
+      <w:r>
+        <w:rPr>
+          <w:rFonts w:ascii="Times New Roman" w:hAnsi="Times New Roman" w:cs="Times New Roman"/>
+          <w:lang w:val="uk-UA"/>
+        </w:rPr>
+        <w:t xml:space="preserve">Кількість - </w:t>
+      </w:r>
+      <w:r>
+        <w:rPr>
+          <w:rFonts w:ascii="Times New Roman" w:hAnsi="Times New Roman" w:cs="Times New Roman"/>
+          <w:lang w:val="uk-UA"/>
+        </w:rPr>
+        <w:t xml:space="preserve">обов’язковий атрибут, </w:t>
+      </w:r>
+      <w:r>
+        <w:rPr>
+          <w:rFonts w:ascii="Times New Roman" w:hAnsi="Times New Roman" w:cs="Times New Roman"/>
+          <w:lang w:val="uk-UA"/>
+        </w:rPr>
+        <w:t xml:space="preserve">кількість одиниць </w:t>
+      </w:r>
+      <w:r>
+        <w:rPr>
+          <w:rFonts w:ascii="Times New Roman" w:hAnsi="Times New Roman" w:cs="Times New Roman"/>
+          <w:lang w:val="uk-UA"/>
+        </w:rPr>
+        <w:t>товару</w:t>
+      </w:r>
+      <w:r>
+        <w:rPr>
+          <w:rFonts w:ascii="Times New Roman" w:hAnsi="Times New Roman" w:cs="Times New Roman"/>
+          <w:lang w:val="uk-UA"/>
+        </w:rPr>
+        <w:t xml:space="preserve"> на складі</w:t>
+      </w:r>
+      <w:r>
+        <w:rPr>
+          <w:rFonts w:ascii="Times New Roman" w:hAnsi="Times New Roman" w:cs="Times New Roman"/>
+          <w:lang w:val="uk-UA"/>
+        </w:rPr>
+        <w:t xml:space="preserve">, значення атрибуту не може бути </w:t>
+      </w:r>
+      <w:proofErr w:type="spellStart"/>
+      <w:r>
+        <w:rPr>
+          <w:rFonts w:ascii="Times New Roman" w:hAnsi="Times New Roman" w:cs="Times New Roman"/>
+          <w:lang w:val="uk-UA"/>
+        </w:rPr>
+        <w:t>відʼємним</w:t>
+      </w:r>
+      <w:proofErr w:type="spellEnd"/>
+      <w:r>
+        <w:rPr>
+          <w:rFonts w:ascii="Times New Roman" w:hAnsi="Times New Roman" w:cs="Times New Roman"/>
+          <w:lang w:val="uk-UA"/>
+        </w:rPr>
+        <w:t>.</w:t>
+      </w:r>
+    </w:p>
+    <w:p>
+      <w:pPr>
+        <w:pStyle w:val="a3"/>
+        <w:numPr>
+          <w:ilvl w:val="0"/>
+          <w:numId w:val="2"/>
+        </w:numPr>
+        <w:spacing w:line="360" w:lineRule="auto"/>
+        <w:rPr>
+          <w:rFonts w:ascii="Times New Roman" w:hAnsi="Times New Roman" w:cs="Times New Roman"/>
+          <w:lang w:val="uk-UA"/>
+        </w:rPr>
+      </w:pPr>
+      <w:r>
+        <w:rPr>
+          <w:rFonts w:ascii="Times New Roman" w:hAnsi="Times New Roman" w:cs="Times New Roman"/>
+          <w:lang w:val="uk-UA"/>
+        </w:rPr>
+        <w:t>Ціна</w:t>
+      </w:r>
+      <w:r>
+        <w:rPr>
+          <w:rFonts w:ascii="Times New Roman" w:hAnsi="Times New Roman" w:cs="Times New Roman"/>
+          <w:lang w:val="uk-UA"/>
+        </w:rPr>
+        <w:t xml:space="preserve"> – </w:t>
+      </w:r>
+      <w:r>
+        <w:rPr>
+          <w:rFonts w:ascii="Times New Roman" w:hAnsi="Times New Roman" w:cs="Times New Roman"/>
+          <w:lang w:val="uk-UA"/>
+        </w:rPr>
+        <w:t xml:space="preserve">обов’язковий атрибут, </w:t>
+      </w:r>
+      <w:r>
+        <w:rPr>
+          <w:rFonts w:ascii="Times New Roman" w:hAnsi="Times New Roman" w:cs="Times New Roman"/>
+          <w:lang w:val="uk-UA"/>
+        </w:rPr>
+        <w:t>ціна</w:t>
+      </w:r>
+      <w:r>
+        <w:rPr>
+          <w:rFonts w:ascii="Times New Roman" w:hAnsi="Times New Roman" w:cs="Times New Roman"/>
+          <w:lang w:val="uk-UA"/>
+        </w:rPr>
+        <w:t xml:space="preserve"> одиниц</w:t>
+      </w:r>
+      <w:r>
+        <w:rPr>
+          <w:rFonts w:ascii="Times New Roman" w:hAnsi="Times New Roman" w:cs="Times New Roman"/>
+          <w:lang w:val="uk-UA"/>
+        </w:rPr>
+        <w:t>і</w:t>
+      </w:r>
+      <w:r>
+        <w:rPr>
+          <w:rFonts w:ascii="Times New Roman" w:hAnsi="Times New Roman" w:cs="Times New Roman"/>
+          <w:lang w:val="uk-UA"/>
+        </w:rPr>
+        <w:t xml:space="preserve"> товару</w:t>
+      </w:r>
+      <w:r>
+        <w:rPr>
+          <w:rFonts w:ascii="Times New Roman" w:hAnsi="Times New Roman" w:cs="Times New Roman"/>
+          <w:lang w:val="uk-UA"/>
+        </w:rPr>
+        <w:t xml:space="preserve">, значення атрибуту не може бути </w:t>
+      </w:r>
+      <w:proofErr w:type="spellStart"/>
+      <w:r>
+        <w:rPr>
+          <w:rFonts w:ascii="Times New Roman" w:hAnsi="Times New Roman" w:cs="Times New Roman"/>
+          <w:lang w:val="uk-UA"/>
+        </w:rPr>
+        <w:t>відʼємним</w:t>
+      </w:r>
+      <w:proofErr w:type="spellEnd"/>
+      <w:r>
+        <w:rPr>
+          <w:rFonts w:ascii="Times New Roman" w:hAnsi="Times New Roman" w:cs="Times New Roman"/>
+          <w:lang w:val="uk-UA"/>
+        </w:rPr>
+        <w:t>.</w:t>
+      </w:r>
+    </w:p>
+    <w:p>
+      <w:pPr>
+        <w:spacing w:line="360" w:lineRule="auto"/>
+        <w:rPr>
+          <w:rFonts w:ascii="Times New Roman" w:hAnsi="Times New Roman" w:cs="Times New Roman"/>
+          <w:lang w:val="uk-UA"/>
+        </w:rPr>
+      </w:pPr>
+    </w:p>
+    <w:p>
+      <w:pPr>
+        <w:spacing w:line="360" w:lineRule="auto"/>
+        <w:rPr>
+          <w:rFonts w:ascii="Times New Roman" w:hAnsi="Times New Roman" w:cs="Times New Roman"/>
+          <w:lang w:val="uk-UA"/>
+        </w:rPr>
+      </w:pPr>
+      <w:r>
+        <w:rPr>
+          <w:rFonts w:ascii="Times New Roman" w:hAnsi="Times New Roman" w:cs="Times New Roman"/>
+          <w:lang w:val="uk-UA"/>
+        </w:rPr>
+        <w:t xml:space="preserve">Сутність </w:t>
+      </w:r>
+      <w:r>
+        <w:rPr>
+          <w:rFonts w:ascii="Times New Roman" w:hAnsi="Times New Roman" w:cs="Times New Roman"/>
+          <w:lang w:val="uk-UA"/>
+        </w:rPr>
+        <w:t>Категорія</w:t>
+      </w:r>
+      <w:r>
+        <w:rPr>
+          <w:rFonts w:ascii="Times New Roman" w:hAnsi="Times New Roman" w:cs="Times New Roman"/>
+          <w:lang w:val="uk-UA"/>
+        </w:rPr>
+        <w:t>:</w:t>
+      </w:r>
+    </w:p>
+    <w:p>
+      <w:pPr>
+        <w:pStyle w:val="a3"/>
+        <w:numPr>
+          <w:ilvl w:val="0"/>
+          <w:numId w:val="2"/>
+        </w:numPr>
+        <w:spacing w:line="360" w:lineRule="auto"/>
+        <w:rPr>
+          <w:rFonts w:ascii="Times New Roman" w:hAnsi="Times New Roman" w:cs="Times New Roman"/>
+          <w:lang w:val="uk-UA"/>
+        </w:rPr>
+      </w:pPr>
+      <w:r>
+        <w:rPr>
+          <w:rFonts w:ascii="Times New Roman" w:hAnsi="Times New Roman" w:cs="Times New Roman"/>
+          <w:lang w:val="uk-UA"/>
+        </w:rPr>
+        <w:t>Номер</w:t>
+      </w:r>
+      <w:r>
+        <w:rPr>
+          <w:rFonts w:ascii="Times New Roman" w:hAnsi="Times New Roman" w:cs="Times New Roman"/>
+          <w:lang w:val="en-US"/>
+        </w:rPr>
+        <w:t xml:space="preserve"> – </w:t>
+      </w:r>
+      <w:r>
+        <w:rPr>
+          <w:rFonts w:ascii="Times New Roman" w:hAnsi="Times New Roman" w:cs="Times New Roman"/>
+          <w:lang w:val="uk-UA"/>
+        </w:rPr>
+        <w:t>унікальний ідентифікатор.</w:t>
+      </w:r>
+    </w:p>
+    <w:p>
+      <w:pPr>
+        <w:pStyle w:val="a3"/>
+        <w:numPr>
+          <w:ilvl w:val="0"/>
+          <w:numId w:val="2"/>
+        </w:numPr>
+        <w:spacing w:line="360" w:lineRule="auto"/>
+        <w:rPr>
+          <w:rFonts w:ascii="Times New Roman" w:hAnsi="Times New Roman" w:cs="Times New Roman"/>
+          <w:lang w:val="uk-UA"/>
+        </w:rPr>
+      </w:pPr>
+      <w:r>
+        <w:rPr>
+          <w:rFonts w:ascii="Times New Roman" w:hAnsi="Times New Roman" w:cs="Times New Roman"/>
+          <w:lang w:val="uk-UA"/>
+        </w:rPr>
+        <w:t xml:space="preserve">Назва – обов’язковий атрибут, назва </w:t>
+      </w:r>
+      <w:r>
+        <w:rPr>
+          <w:rFonts w:ascii="Times New Roman" w:hAnsi="Times New Roman" w:cs="Times New Roman"/>
+          <w:lang w:val="uk-UA"/>
+        </w:rPr>
+        <w:t>категорії</w:t>
+      </w:r>
+      <w:r>
+        <w:rPr>
+          <w:rFonts w:ascii="Times New Roman" w:hAnsi="Times New Roman" w:cs="Times New Roman"/>
+          <w:lang w:val="uk-UA"/>
+        </w:rPr>
+        <w:t>.</w:t>
+      </w:r>
+    </w:p>
+    <w:p>
+      <w:pPr>
+        <w:pStyle w:val="a3"/>
+        <w:numPr>
+          <w:ilvl w:val="0"/>
+          <w:numId w:val="2"/>
+        </w:numPr>
+        <w:spacing w:line="360" w:lineRule="auto"/>
+        <w:rPr>
+          <w:rFonts w:ascii="Times New Roman" w:hAnsi="Times New Roman" w:cs="Times New Roman"/>
+          <w:lang w:val="uk-UA"/>
+        </w:rPr>
+      </w:pPr>
+      <w:r>
+        <w:rPr>
+          <w:rFonts w:ascii="Times New Roman" w:hAnsi="Times New Roman" w:cs="Times New Roman"/>
+          <w:lang w:val="uk-UA"/>
+        </w:rPr>
+        <w:t xml:space="preserve">Опис – обов’язковий атрибут, опис </w:t>
+      </w:r>
+      <w:r>
+        <w:rPr>
+          <w:rFonts w:ascii="Times New Roman" w:hAnsi="Times New Roman" w:cs="Times New Roman"/>
+          <w:lang w:val="uk-UA"/>
+        </w:rPr>
+        <w:t>категорії.</w:t>
+      </w:r>
+    </w:p>
+    <w:p>
+      <w:pPr>
+        <w:spacing w:line="360" w:lineRule="auto"/>
+        <w:rPr>
+          <w:rFonts w:ascii="Times New Roman" w:hAnsi="Times New Roman" w:cs="Times New Roman"/>
+          <w:lang w:val="uk-UA"/>
+        </w:rPr>
+      </w:pPr>
+    </w:p>
+    <w:p>
+      <w:pPr>
+        <w:spacing w:line="360" w:lineRule="auto"/>
+        <w:rPr>
+          <w:rFonts w:ascii="Times New Roman" w:hAnsi="Times New Roman" w:cs="Times New Roman"/>
+          <w:lang w:val="uk-UA"/>
+        </w:rPr>
+      </w:pPr>
       <w:proofErr w:type="spellStart"/>
       <w:r>
         <w:rPr>
@@ -908,7 +1549,46 @@
           <w:rFonts w:ascii="Times New Roman" w:hAnsi="Times New Roman" w:cs="Times New Roman"/>
           <w:lang w:val="uk-UA"/>
         </w:rPr>
-        <w:t>«складає»</w:t>
+        <w:t xml:space="preserve">«складає» </w:t>
+      </w:r>
+      <w:r>
+        <w:rPr>
+          <w:rFonts w:ascii="Times New Roman" w:hAnsi="Times New Roman" w:cs="Times New Roman"/>
+          <w:lang w:val="uk-UA"/>
+        </w:rPr>
+        <w:t>між типами сутност</w:t>
+      </w:r>
+      <w:r>
+        <w:rPr>
+          <w:rFonts w:ascii="Times New Roman" w:hAnsi="Times New Roman" w:cs="Times New Roman"/>
+          <w:lang w:val="uk-UA"/>
+        </w:rPr>
+        <w:t>ей Продавець, Чек</w:t>
+      </w:r>
+    </w:p>
+    <w:p>
+      <w:pPr>
+        <w:spacing w:line="360" w:lineRule="auto"/>
+        <w:rPr>
+          <w:rFonts w:ascii="Times New Roman" w:hAnsi="Times New Roman" w:cs="Times New Roman"/>
+          <w:lang w:val="uk-UA"/>
+        </w:rPr>
+      </w:pPr>
+      <w:proofErr w:type="spellStart"/>
+      <w:r>
+        <w:rPr>
+          <w:rFonts w:ascii="Times New Roman" w:hAnsi="Times New Roman" w:cs="Times New Roman"/>
+          <w:lang w:val="uk-UA"/>
+        </w:rPr>
+        <w:t>Звʼязок</w:t>
+      </w:r>
+      <w:proofErr w:type="spellEnd"/>
+      <w:r>
+        <w:rPr>
+          <w:rFonts w:ascii="Times New Roman" w:hAnsi="Times New Roman" w:cs="Times New Roman"/>
+          <w:lang w:val="uk-UA"/>
+        </w:rPr>
+        <w:t xml:space="preserve"> кратності «один</w:t>
       </w:r>
       <w:r>
         <w:rPr>
@@ -922,14 +1602,90 @@
           <w:rFonts w:ascii="Times New Roman" w:hAnsi="Times New Roman" w:cs="Times New Roman"/>
           <w:lang w:val="uk-UA"/>
         </w:rPr>
-        <w:t>між типами сутност</w:t>
-      </w:r>
-      <w:r>
-        <w:rPr>
-          <w:rFonts w:ascii="Times New Roman" w:hAnsi="Times New Roman" w:cs="Times New Roman"/>
-          <w:lang w:val="uk-UA"/>
-        </w:rPr>
-        <w:t>ей Продавець, Чек</w:t>
+        <w:t>до</w:t>
+      </w:r>
+      <w:r>
+        <w:rPr>
+          <w:rFonts w:ascii="Times New Roman" w:hAnsi="Times New Roman" w:cs="Times New Roman"/>
+          <w:lang w:val="uk-UA"/>
+        </w:rPr>
+        <w:t xml:space="preserve"> </w:t>
+      </w:r>
+      <w:r>
+        <w:rPr>
+          <w:rFonts w:ascii="Times New Roman" w:hAnsi="Times New Roman" w:cs="Times New Roman"/>
+          <w:lang w:val="uk-UA"/>
+        </w:rPr>
+        <w:t>багатьох»</w:t>
+      </w:r>
+      <w:r>
+        <w:rPr>
+          <w:rFonts w:ascii="Times New Roman" w:hAnsi="Times New Roman" w:cs="Times New Roman"/>
+          <w:lang w:val="uk-UA"/>
+        </w:rPr>
+        <w:t xml:space="preserve">: один екземпляр типу сутності Продавець може бути </w:t>
+      </w:r>
+      <w:proofErr w:type="spellStart"/>
+      <w:r>
+        <w:rPr>
+          <w:rFonts w:ascii="Times New Roman" w:hAnsi="Times New Roman" w:cs="Times New Roman"/>
+          <w:lang w:val="uk-UA"/>
+        </w:rPr>
+        <w:t>повʼязаний</w:t>
+      </w:r>
+      <w:proofErr w:type="spellEnd"/>
+      <w:r>
+        <w:rPr>
+          <w:rFonts w:ascii="Times New Roman" w:hAnsi="Times New Roman" w:cs="Times New Roman"/>
+          <w:lang w:val="uk-UA"/>
+        </w:rPr>
+        <w:t xml:space="preserve"> з багатьма </w:t>
+      </w:r>
+      <w:r>
+        <w:rPr>
+          <w:rFonts w:ascii="Times New Roman" w:hAnsi="Times New Roman" w:cs="Times New Roman"/>
+          <w:lang w:val="uk-UA"/>
+        </w:rPr>
+        <w:t xml:space="preserve">екземплярами типу сутності Чек, а один екземпляр типу сутності Чек може бути </w:t>
+      </w:r>
+      <w:proofErr w:type="spellStart"/>
+      <w:r>
+        <w:rPr>
+          <w:rFonts w:ascii="Times New Roman" w:hAnsi="Times New Roman" w:cs="Times New Roman"/>
+          <w:lang w:val="uk-UA"/>
+        </w:rPr>
+        <w:t>повʼязаний</w:t>
+      </w:r>
+      <w:proofErr w:type="spellEnd"/>
+      <w:r>
+        <w:rPr>
+          <w:rFonts w:ascii="Times New Roman" w:hAnsi="Times New Roman" w:cs="Times New Roman"/>
+          <w:lang w:val="uk-UA"/>
+        </w:rPr>
+        <w:t xml:space="preserve"> цим </w:t>
+      </w:r>
+      <w:proofErr w:type="spellStart"/>
+      <w:r>
+        <w:rPr>
+          <w:rFonts w:ascii="Times New Roman" w:hAnsi="Times New Roman" w:cs="Times New Roman"/>
+          <w:lang w:val="uk-UA"/>
+        </w:rPr>
+        <w:t>звʼязком</w:t>
+      </w:r>
+      <w:proofErr w:type="spellEnd"/>
+      <w:r>
+        <w:rPr>
+          <w:rFonts w:ascii="Times New Roman" w:hAnsi="Times New Roman" w:cs="Times New Roman"/>
+          <w:lang w:val="uk-UA"/>
+        </w:rPr>
+        <w:t xml:space="preserve"> лише з одним екземпляром типу сутності Продавець.</w:t>
+      </w:r>
+      <w:r>
+        <w:rPr>
+          <w:rFonts w:ascii="Times New Roman" w:hAnsi="Times New Roman" w:cs="Times New Roman"/>
+          <w:lang w:val="uk-UA"/>
+        </w:rPr>
+        <w:t xml:space="preserve"> </w:t>
       </w:r>
     </w:p>
     <w:p>
@@ -954,8 +1710,17 @@
           <w:rFonts w:ascii="Times New Roman" w:hAnsi="Times New Roman" w:cs="Times New Roman"/>
           <w:lang w:val="uk-UA"/>
         </w:rPr>
-        <w:t xml:space="preserve"> кратності «один</w:t>
-      </w:r>
+        <w:t xml:space="preserve"> є </w:t>
+      </w:r>
+      <w:proofErr w:type="spellStart"/>
+      <w:r>
+        <w:rPr>
+          <w:rFonts w:ascii="Times New Roman" w:hAnsi="Times New Roman" w:cs="Times New Roman"/>
+          <w:lang w:val="uk-UA"/>
+        </w:rPr>
+        <w:t>необовʼязковим</w:t>
+      </w:r>
+      <w:proofErr w:type="spellEnd"/>
       <w:r>
         <w:rPr>
           <w:rFonts w:ascii="Times New Roman" w:hAnsi="Times New Roman" w:cs="Times New Roman"/>
@@ -968,7 +1733,46 @@
           <w:rFonts w:ascii="Times New Roman" w:hAnsi="Times New Roman" w:cs="Times New Roman"/>
           <w:lang w:val="uk-UA"/>
         </w:rPr>
-        <w:t>до</w:t>
+        <w:t xml:space="preserve">з обох боків, оскільки Продавець може не </w:t>
+      </w:r>
+      <w:r>
+        <w:rPr>
+          <w:rFonts w:ascii="Times New Roman" w:hAnsi="Times New Roman" w:cs="Times New Roman"/>
+          <w:lang w:val="uk-UA"/>
+        </w:rPr>
+        <w:t xml:space="preserve">мати </w:t>
+      </w:r>
+      <w:proofErr w:type="spellStart"/>
+      <w:r>
+        <w:rPr>
+          <w:rFonts w:ascii="Times New Roman" w:hAnsi="Times New Roman" w:cs="Times New Roman"/>
+          <w:lang w:val="uk-UA"/>
+        </w:rPr>
+        <w:t>звʼязку</w:t>
+      </w:r>
+      <w:proofErr w:type="spellEnd"/>
+      <w:r>
+        <w:rPr>
+          <w:rFonts w:ascii="Times New Roman" w:hAnsi="Times New Roman" w:cs="Times New Roman"/>
+          <w:lang w:val="uk-UA"/>
+        </w:rPr>
+        <w:t xml:space="preserve"> з жодним </w:t>
+      </w:r>
+      <w:proofErr w:type="spellStart"/>
+      <w:r>
+        <w:rPr>
+          <w:rFonts w:ascii="Times New Roman" w:hAnsi="Times New Roman" w:cs="Times New Roman"/>
+          <w:lang w:val="uk-UA"/>
+        </w:rPr>
+        <w:t>чеком</w:t>
+      </w:r>
+      <w:proofErr w:type="spellEnd"/>
+      <w:r>
+        <w:rPr>
+          <w:rFonts w:ascii="Times New Roman" w:hAnsi="Times New Roman" w:cs="Times New Roman"/>
+          <w:lang w:val="uk-UA"/>
+        </w:rPr>
+        <w:t>, а чек</w:t>
       </w:r>
       <w:r>
         <w:rPr>
@@ -982,14 +1786,118 @@
           <w:rFonts w:ascii="Times New Roman" w:hAnsi="Times New Roman" w:cs="Times New Roman"/>
           <w:lang w:val="uk-UA"/>
         </w:rPr>
-        <w:t>багатьох»</w:t>
-      </w:r>
-      <w:r>
-        <w:rPr>
-          <w:rFonts w:ascii="Times New Roman" w:hAnsi="Times New Roman" w:cs="Times New Roman"/>
-          <w:lang w:val="uk-UA"/>
-        </w:rPr>
-        <w:t xml:space="preserve">: один екземпляр типу сутності Продавець може бути </w:t>
+        <w:t xml:space="preserve">може існувати без </w:t>
+      </w:r>
+      <w:proofErr w:type="spellStart"/>
+      <w:r>
+        <w:rPr>
+          <w:rFonts w:ascii="Times New Roman" w:hAnsi="Times New Roman" w:cs="Times New Roman"/>
+          <w:lang w:val="uk-UA"/>
+        </w:rPr>
+        <w:t>звʼязку</w:t>
+      </w:r>
+      <w:proofErr w:type="spellEnd"/>
+      <w:r>
+        <w:rPr>
+          <w:rFonts w:ascii="Times New Roman" w:hAnsi="Times New Roman" w:cs="Times New Roman"/>
+          <w:lang w:val="uk-UA"/>
+        </w:rPr>
+        <w:t xml:space="preserve"> з Продавцем до моменту його сплати.</w:t>
+      </w:r>
+    </w:p>
+    <w:p>
+      <w:pPr>
+        <w:spacing w:line="360" w:lineRule="auto"/>
+        <w:rPr>
+          <w:rFonts w:ascii="Times New Roman" w:hAnsi="Times New Roman" w:cs="Times New Roman"/>
+          <w:lang w:val="uk-UA"/>
+        </w:rPr>
+      </w:pPr>
+    </w:p>
+    <w:p>
+      <w:pPr>
+        <w:spacing w:line="360" w:lineRule="auto"/>
+        <w:rPr>
+          <w:rFonts w:ascii="Times New Roman" w:hAnsi="Times New Roman" w:cs="Times New Roman"/>
+          <w:lang w:val="uk-UA"/>
+        </w:rPr>
+      </w:pPr>
+      <w:proofErr w:type="spellStart"/>
+      <w:r>
+        <w:rPr>
+          <w:rFonts w:ascii="Times New Roman" w:hAnsi="Times New Roman" w:cs="Times New Roman"/>
+          <w:lang w:val="uk-UA"/>
+        </w:rPr>
+        <w:t>Звʼязок</w:t>
+      </w:r>
+      <w:proofErr w:type="spellEnd"/>
+      <w:r>
+        <w:rPr>
+          <w:rFonts w:ascii="Times New Roman" w:hAnsi="Times New Roman" w:cs="Times New Roman"/>
+          <w:lang w:val="uk-UA"/>
+        </w:rPr>
+        <w:t xml:space="preserve"> «отримує» між типами сутностей </w:t>
+      </w:r>
+      <w:r>
+        <w:rPr>
+          <w:rFonts w:ascii="Times New Roman" w:hAnsi="Times New Roman" w:cs="Times New Roman"/>
+          <w:lang w:val="uk-UA"/>
+        </w:rPr>
+        <w:t>Чек</w:t>
+      </w:r>
+      <w:r>
+        <w:rPr>
+          <w:rFonts w:ascii="Times New Roman" w:hAnsi="Times New Roman" w:cs="Times New Roman"/>
+          <w:lang w:val="uk-UA"/>
+        </w:rPr>
+        <w:t xml:space="preserve">, </w:t>
+      </w:r>
+      <w:r>
+        <w:rPr>
+          <w:rFonts w:ascii="Times New Roman" w:hAnsi="Times New Roman" w:cs="Times New Roman"/>
+          <w:lang w:val="uk-UA"/>
+        </w:rPr>
+        <w:t>Покупець</w:t>
+      </w:r>
+    </w:p>
+    <w:p>
+      <w:pPr>
+        <w:spacing w:line="360" w:lineRule="auto"/>
+        <w:rPr>
+          <w:rFonts w:ascii="Times New Roman" w:hAnsi="Times New Roman" w:cs="Times New Roman"/>
+          <w:lang w:val="uk-UA"/>
+        </w:rPr>
+      </w:pPr>
+      <w:proofErr w:type="spellStart"/>
+      <w:r>
+        <w:rPr>
+          <w:rFonts w:ascii="Times New Roman" w:hAnsi="Times New Roman" w:cs="Times New Roman"/>
+          <w:lang w:val="uk-UA"/>
+        </w:rPr>
+        <w:lastRenderedPageBreak/>
+        <w:t>Звʼязок</w:t>
+      </w:r>
+      <w:proofErr w:type="spellEnd"/>
+      <w:r>
+        <w:rPr>
+          <w:rFonts w:ascii="Times New Roman" w:hAnsi="Times New Roman" w:cs="Times New Roman"/>
+          <w:lang w:val="uk-UA"/>
+        </w:rPr>
+        <w:t xml:space="preserve"> кратності «один до багатьох»: один екземпляр типу сутності </w:t>
+      </w:r>
+      <w:r>
+        <w:rPr>
+          <w:rFonts w:ascii="Times New Roman" w:hAnsi="Times New Roman" w:cs="Times New Roman"/>
+          <w:lang w:val="uk-UA"/>
+        </w:rPr>
+        <w:t>Покупець</w:t>
+      </w:r>
+      <w:r>
+        <w:rPr>
+          <w:rFonts w:ascii="Times New Roman" w:hAnsi="Times New Roman" w:cs="Times New Roman"/>
+          <w:lang w:val="uk-UA"/>
+        </w:rPr>
+        <w:t xml:space="preserve"> може бути </w:t>
       </w:r>
       <w:proofErr w:type="spellStart"/>
       <w:r>
@@ -1005,14 +1913,7 @@
           <w:rFonts w:ascii="Times New Roman" w:hAnsi="Times New Roman" w:cs="Times New Roman"/>
           <w:lang w:val="uk-UA"/>
         </w:rPr>
-        <w:t xml:space="preserve"> з багатьма </w:t>
-      </w:r>
-      <w:r>
-        <w:rPr>
-          <w:rFonts w:ascii="Times New Roman" w:hAnsi="Times New Roman" w:cs="Times New Roman"/>
-          <w:lang w:val="uk-UA"/>
-        </w:rPr>
-        <w:t xml:space="preserve">екземплярами типу сутності Чек, а один екземпляр типу сутності Чек може бути </w:t>
+        <w:t xml:space="preserve"> з багатьма екземплярами типу сутності Чек, а один екземпляр типу сутності Чек може бути </w:t>
       </w:r>
       <w:proofErr w:type="spellStart"/>
       <w:r>
@@ -1044,14 +1945,21 @@
           <w:rFonts w:ascii="Times New Roman" w:hAnsi="Times New Roman" w:cs="Times New Roman"/>
           <w:lang w:val="uk-UA"/>
         </w:rPr>
-        <w:t xml:space="preserve"> лише з одним екземпляром типу сутності Продавець.</w:t>
-      </w:r>
-      <w:r>
-        <w:rPr>
-          <w:rFonts w:ascii="Times New Roman" w:hAnsi="Times New Roman" w:cs="Times New Roman"/>
-          <w:lang w:val="uk-UA"/>
-        </w:rPr>
-        <w:t xml:space="preserve"> </w:t>
+        <w:t xml:space="preserve"> лише з одним екземпляром типу сутності </w:t>
+      </w:r>
+      <w:r>
+        <w:rPr>
+          <w:rFonts w:ascii="Times New Roman" w:hAnsi="Times New Roman" w:cs="Times New Roman"/>
+          <w:lang w:val="uk-UA"/>
+        </w:rPr>
+        <w:t>Покупець</w:t>
+      </w:r>
+      <w:r>
+        <w:rPr>
+          <w:rFonts w:ascii="Times New Roman" w:hAnsi="Times New Roman" w:cs="Times New Roman"/>
+          <w:lang w:val="uk-UA"/>
+        </w:rPr>
+        <w:t xml:space="preserve">. </w:t>
       </w:r>
     </w:p>
     <w:p>
@@ -1084,6 +1992,54 @@
           <w:rFonts w:ascii="Times New Roman" w:hAnsi="Times New Roman" w:cs="Times New Roman"/>
           <w:lang w:val="uk-UA"/>
         </w:rPr>
+        <w:t>обовʼязковим</w:t>
+      </w:r>
+      <w:proofErr w:type="spellEnd"/>
+      <w:r>
+        <w:rPr>
+          <w:rFonts w:ascii="Times New Roman" w:hAnsi="Times New Roman" w:cs="Times New Roman"/>
+          <w:lang w:val="uk-UA"/>
+        </w:rPr>
+        <w:t xml:space="preserve"> з боку типу сутності Покупець, оскільки </w:t>
+      </w:r>
+      <w:r>
+        <w:rPr>
+          <w:rFonts w:ascii="Times New Roman" w:hAnsi="Times New Roman" w:cs="Times New Roman"/>
+          <w:lang w:val="uk-UA"/>
+        </w:rPr>
+        <w:t>аби бути покупцем, людина повинна здійснити хоча б 1 покупку.</w:t>
+      </w:r>
+    </w:p>
+    <w:p>
+      <w:pPr>
+        <w:spacing w:line="360" w:lineRule="auto"/>
+        <w:rPr>
+          <w:rFonts w:ascii="Times New Roman" w:hAnsi="Times New Roman" w:cs="Times New Roman"/>
+          <w:lang w:val="uk-UA"/>
+        </w:rPr>
+      </w:pPr>
+      <w:proofErr w:type="spellStart"/>
+      <w:r>
+        <w:rPr>
+          <w:rFonts w:ascii="Times New Roman" w:hAnsi="Times New Roman" w:cs="Times New Roman"/>
+          <w:lang w:val="uk-UA"/>
+        </w:rPr>
+        <w:t>Звʼязок</w:t>
+      </w:r>
+      <w:proofErr w:type="spellEnd"/>
+      <w:r>
+        <w:rPr>
+          <w:rFonts w:ascii="Times New Roman" w:hAnsi="Times New Roman" w:cs="Times New Roman"/>
+          <w:lang w:val="uk-UA"/>
+        </w:rPr>
+        <w:t xml:space="preserve"> є </w:t>
+      </w:r>
+      <w:proofErr w:type="spellStart"/>
+      <w:r>
+        <w:rPr>
+          <w:rFonts w:ascii="Times New Roman" w:hAnsi="Times New Roman" w:cs="Times New Roman"/>
+          <w:lang w:val="uk-UA"/>
+        </w:rPr>
         <w:t>необовʼязковим</w:t>
       </w:r>
       <w:proofErr w:type="spellEnd"/>
@@ -1092,21 +2048,244 @@
           <w:rFonts w:ascii="Times New Roman" w:hAnsi="Times New Roman" w:cs="Times New Roman"/>
           <w:lang w:val="uk-UA"/>
         </w:rPr>
-        <w:t xml:space="preserve"> </w:t>
-      </w:r>
-      <w:r>
-        <w:rPr>
-          <w:rFonts w:ascii="Times New Roman" w:hAnsi="Times New Roman" w:cs="Times New Roman"/>
-          <w:lang w:val="uk-UA"/>
-        </w:rPr>
-        <w:t xml:space="preserve">з обох боків, оскільки Продавець може не </w:t>
-      </w:r>
-      <w:r>
-        <w:rPr>
-          <w:rFonts w:ascii="Times New Roman" w:hAnsi="Times New Roman" w:cs="Times New Roman"/>
-          <w:lang w:val="uk-UA"/>
-        </w:rPr>
-        <w:t xml:space="preserve">мати </w:t>
+        <w:t xml:space="preserve"> з боку типу сутності Чек, оскільки потенційний покупець</w:t>
+      </w:r>
+      <w:r>
+        <w:rPr>
+          <w:rFonts w:ascii="Times New Roman" w:hAnsi="Times New Roman" w:cs="Times New Roman"/>
+          <w:lang w:val="uk-UA"/>
+        </w:rPr>
+        <w:t xml:space="preserve"> може ще не існувати в базі даних, а робити своє перше замовлення. </w:t>
+      </w:r>
+      <w:proofErr w:type="spellStart"/>
+      <w:r>
+        <w:rPr>
+          <w:rFonts w:ascii="Times New Roman" w:hAnsi="Times New Roman" w:cs="Times New Roman"/>
+          <w:lang w:val="uk-UA"/>
+        </w:rPr>
+        <w:t>Звʼязок</w:t>
+      </w:r>
+      <w:proofErr w:type="spellEnd"/>
+      <w:r>
+        <w:rPr>
+          <w:rFonts w:ascii="Times New Roman" w:hAnsi="Times New Roman" w:cs="Times New Roman"/>
+          <w:lang w:val="uk-UA"/>
+        </w:rPr>
+        <w:t xml:space="preserve"> утворюється, коли покупець сплачує чек.</w:t>
+      </w:r>
+    </w:p>
+    <w:p>
+      <w:pPr>
+        <w:spacing w:line="360" w:lineRule="auto"/>
+        <w:rPr>
+          <w:rFonts w:ascii="Times New Roman" w:hAnsi="Times New Roman" w:cs="Times New Roman"/>
+          <w:lang w:val="uk-UA"/>
+        </w:rPr>
+      </w:pPr>
+    </w:p>
+    <w:p>
+      <w:pPr>
+        <w:spacing w:line="360" w:lineRule="auto"/>
+        <w:rPr>
+          <w:rFonts w:ascii="Times New Roman" w:hAnsi="Times New Roman" w:cs="Times New Roman"/>
+          <w:lang w:val="uk-UA"/>
+        </w:rPr>
+      </w:pPr>
+      <w:proofErr w:type="spellStart"/>
+      <w:r>
+        <w:rPr>
+          <w:rFonts w:ascii="Times New Roman" w:hAnsi="Times New Roman" w:cs="Times New Roman"/>
+          <w:lang w:val="uk-UA"/>
+        </w:rPr>
+        <w:t>Звʼязок</w:t>
+      </w:r>
+      <w:proofErr w:type="spellEnd"/>
+      <w:r>
+        <w:rPr>
+          <w:rFonts w:ascii="Times New Roman" w:hAnsi="Times New Roman" w:cs="Times New Roman"/>
+          <w:lang w:val="uk-UA"/>
+        </w:rPr>
+        <w:t xml:space="preserve"> «належить» між типами сутностей </w:t>
+      </w:r>
+      <w:r>
+        <w:rPr>
+          <w:rFonts w:ascii="Times New Roman" w:hAnsi="Times New Roman" w:cs="Times New Roman"/>
+          <w:lang w:val="uk-UA"/>
+        </w:rPr>
+        <w:t>Товар</w:t>
+      </w:r>
+      <w:r>
+        <w:rPr>
+          <w:rFonts w:ascii="Times New Roman" w:hAnsi="Times New Roman" w:cs="Times New Roman"/>
+          <w:lang w:val="uk-UA"/>
+        </w:rPr>
+        <w:t xml:space="preserve">, </w:t>
+      </w:r>
+      <w:r>
+        <w:rPr>
+          <w:rFonts w:ascii="Times New Roman" w:hAnsi="Times New Roman" w:cs="Times New Roman"/>
+          <w:lang w:val="uk-UA"/>
+        </w:rPr>
+        <w:t>Чек</w:t>
+      </w:r>
+    </w:p>
+    <w:p>
+      <w:pPr>
+        <w:spacing w:line="360" w:lineRule="auto"/>
+        <w:rPr>
+          <w:rFonts w:ascii="Times New Roman" w:hAnsi="Times New Roman" w:cs="Times New Roman"/>
+          <w:lang w:val="uk-UA"/>
+        </w:rPr>
+      </w:pPr>
+      <w:proofErr w:type="spellStart"/>
+      <w:r>
+        <w:rPr>
+          <w:rFonts w:ascii="Times New Roman" w:hAnsi="Times New Roman" w:cs="Times New Roman"/>
+          <w:lang w:val="uk-UA"/>
+        </w:rPr>
+        <w:t>Звʼязок</w:t>
+      </w:r>
+      <w:proofErr w:type="spellEnd"/>
+      <w:r>
+        <w:rPr>
+          <w:rFonts w:ascii="Times New Roman" w:hAnsi="Times New Roman" w:cs="Times New Roman"/>
+          <w:lang w:val="uk-UA"/>
+        </w:rPr>
+        <w:t xml:space="preserve"> кратності «</w:t>
+      </w:r>
+      <w:r>
+        <w:rPr>
+          <w:rFonts w:ascii="Times New Roman" w:hAnsi="Times New Roman" w:cs="Times New Roman"/>
+          <w:lang w:val="uk-UA"/>
+        </w:rPr>
+        <w:t>багато</w:t>
+      </w:r>
+      <w:r>
+        <w:rPr>
+          <w:rFonts w:ascii="Times New Roman" w:hAnsi="Times New Roman" w:cs="Times New Roman"/>
+          <w:lang w:val="uk-UA"/>
+        </w:rPr>
+        <w:t xml:space="preserve"> до багатьох»: один екземпляр типу сутності </w:t>
+      </w:r>
+      <w:r>
+        <w:rPr>
+          <w:rFonts w:ascii="Times New Roman" w:hAnsi="Times New Roman" w:cs="Times New Roman"/>
+          <w:lang w:val="uk-UA"/>
+        </w:rPr>
+        <w:t>Товар</w:t>
+      </w:r>
+      <w:r>
+        <w:rPr>
+          <w:rFonts w:ascii="Times New Roman" w:hAnsi="Times New Roman" w:cs="Times New Roman"/>
+          <w:lang w:val="uk-UA"/>
+        </w:rPr>
+        <w:t xml:space="preserve"> може бути </w:t>
+      </w:r>
+      <w:proofErr w:type="spellStart"/>
+      <w:r>
+        <w:rPr>
+          <w:rFonts w:ascii="Times New Roman" w:hAnsi="Times New Roman" w:cs="Times New Roman"/>
+          <w:lang w:val="uk-UA"/>
+        </w:rPr>
+        <w:t>повʼязаний</w:t>
+      </w:r>
+      <w:proofErr w:type="spellEnd"/>
+      <w:r>
+        <w:rPr>
+          <w:rFonts w:ascii="Times New Roman" w:hAnsi="Times New Roman" w:cs="Times New Roman"/>
+          <w:lang w:val="uk-UA"/>
+        </w:rPr>
+        <w:t xml:space="preserve"> з багатьма екземплярами типу сутності Чек, а один екземпляр типу сутності Чек може бути </w:t>
+      </w:r>
+      <w:proofErr w:type="spellStart"/>
+      <w:r>
+        <w:rPr>
+          <w:rFonts w:ascii="Times New Roman" w:hAnsi="Times New Roman" w:cs="Times New Roman"/>
+          <w:lang w:val="uk-UA"/>
+        </w:rPr>
+        <w:t>повʼязаний</w:t>
+      </w:r>
+      <w:proofErr w:type="spellEnd"/>
+      <w:r>
+        <w:rPr>
+          <w:rFonts w:ascii="Times New Roman" w:hAnsi="Times New Roman" w:cs="Times New Roman"/>
+          <w:lang w:val="uk-UA"/>
+        </w:rPr>
+        <w:t xml:space="preserve"> цим </w:t>
+      </w:r>
+      <w:proofErr w:type="spellStart"/>
+      <w:r>
+        <w:rPr>
+          <w:rFonts w:ascii="Times New Roman" w:hAnsi="Times New Roman" w:cs="Times New Roman"/>
+          <w:lang w:val="uk-UA"/>
+        </w:rPr>
+        <w:t>звʼязком</w:t>
+      </w:r>
+      <w:proofErr w:type="spellEnd"/>
+      <w:r>
+        <w:rPr>
+          <w:rFonts w:ascii="Times New Roman" w:hAnsi="Times New Roman" w:cs="Times New Roman"/>
+          <w:lang w:val="uk-UA"/>
+        </w:rPr>
+        <w:t xml:space="preserve"> з </w:t>
+      </w:r>
+      <w:r>
+        <w:rPr>
+          <w:rFonts w:ascii="Times New Roman" w:hAnsi="Times New Roman" w:cs="Times New Roman"/>
+          <w:lang w:val="uk-UA"/>
+        </w:rPr>
+        <w:t>багатьма</w:t>
+      </w:r>
+      <w:r>
+        <w:rPr>
+          <w:rFonts w:ascii="Times New Roman" w:hAnsi="Times New Roman" w:cs="Times New Roman"/>
+          <w:lang w:val="uk-UA"/>
+        </w:rPr>
+        <w:t xml:space="preserve"> екземпляр</w:t>
+      </w:r>
+      <w:r>
+        <w:rPr>
+          <w:rFonts w:ascii="Times New Roman" w:hAnsi="Times New Roman" w:cs="Times New Roman"/>
+          <w:lang w:val="uk-UA"/>
+        </w:rPr>
+        <w:t>ами</w:t>
+      </w:r>
+      <w:r>
+        <w:rPr>
+          <w:rFonts w:ascii="Times New Roman" w:hAnsi="Times New Roman" w:cs="Times New Roman"/>
+          <w:lang w:val="uk-UA"/>
+        </w:rPr>
+        <w:t xml:space="preserve"> типу сутності </w:t>
+      </w:r>
+      <w:r>
+        <w:rPr>
+          <w:rFonts w:ascii="Times New Roman" w:hAnsi="Times New Roman" w:cs="Times New Roman"/>
+          <w:lang w:val="uk-UA"/>
+        </w:rPr>
+        <w:t>Товар</w:t>
+      </w:r>
+      <w:r>
+        <w:rPr>
+          <w:rFonts w:ascii="Times New Roman" w:hAnsi="Times New Roman" w:cs="Times New Roman"/>
+          <w:lang w:val="uk-UA"/>
+        </w:rPr>
+        <w:t xml:space="preserve">. </w:t>
+      </w:r>
+    </w:p>
+    <w:p>
+      <w:pPr>
+        <w:spacing w:line="360" w:lineRule="auto"/>
+        <w:rPr>
+          <w:rFonts w:ascii="Times New Roman" w:hAnsi="Times New Roman" w:cs="Times New Roman"/>
+          <w:lang w:val="uk-UA"/>
+        </w:rPr>
+      </w:pPr>
+      <w:r>
+        <w:rPr>
+          <w:rFonts w:ascii="Times New Roman" w:hAnsi="Times New Roman" w:cs="Times New Roman"/>
+          <w:lang w:val="uk-UA"/>
+        </w:rPr>
+        <w:t xml:space="preserve">Атрибутами </w:t>
       </w:r>
       <w:proofErr w:type="spellStart"/>
       <w:r>
@@ -1122,63 +2301,22 @@
           <w:rFonts w:ascii="Times New Roman" w:hAnsi="Times New Roman" w:cs="Times New Roman"/>
           <w:lang w:val="uk-UA"/>
         </w:rPr>
-        <w:t xml:space="preserve"> з жодним </w:t>
-      </w:r>
-      <w:proofErr w:type="spellStart"/>
-      <w:r>
-        <w:rPr>
-          <w:rFonts w:ascii="Times New Roman" w:hAnsi="Times New Roman" w:cs="Times New Roman"/>
-          <w:lang w:val="uk-UA"/>
-        </w:rPr>
-        <w:t>чеком</w:t>
-      </w:r>
-      <w:proofErr w:type="spellEnd"/>
-      <w:r>
-        <w:rPr>
-          <w:rFonts w:ascii="Times New Roman" w:hAnsi="Times New Roman" w:cs="Times New Roman"/>
-          <w:lang w:val="uk-UA"/>
-        </w:rPr>
-        <w:t>, а чек</w:t>
-      </w:r>
-      <w:r>
-        <w:rPr>
-          <w:rFonts w:ascii="Times New Roman" w:hAnsi="Times New Roman" w:cs="Times New Roman"/>
-          <w:lang w:val="uk-UA"/>
-        </w:rPr>
-        <w:t xml:space="preserve"> </w:t>
-      </w:r>
-      <w:r>
-        <w:rPr>
-          <w:rFonts w:ascii="Times New Roman" w:hAnsi="Times New Roman" w:cs="Times New Roman"/>
-          <w:lang w:val="uk-UA"/>
-        </w:rPr>
-        <w:t xml:space="preserve">може існувати без </w:t>
-      </w:r>
-      <w:proofErr w:type="spellStart"/>
-      <w:r>
-        <w:rPr>
-          <w:rFonts w:ascii="Times New Roman" w:hAnsi="Times New Roman" w:cs="Times New Roman"/>
-          <w:lang w:val="uk-UA"/>
-        </w:rPr>
-        <w:t>звʼязку</w:t>
-      </w:r>
-      <w:proofErr w:type="spellEnd"/>
-      <w:r>
-        <w:rPr>
-          <w:rFonts w:ascii="Times New Roman" w:hAnsi="Times New Roman" w:cs="Times New Roman"/>
-          <w:lang w:val="uk-UA"/>
-        </w:rPr>
-        <w:t xml:space="preserve"> з Продавцем до моменту його сплати.</w:t>
-      </w:r>
-    </w:p>
-    <w:p>
-      <w:pPr>
-        <w:spacing w:line="360" w:lineRule="auto"/>
-        <w:rPr>
-          <w:rFonts w:ascii="Times New Roman" w:hAnsi="Times New Roman" w:cs="Times New Roman"/>
-          <w:lang w:val="uk-UA"/>
-        </w:rPr>
-      </w:pPr>
+        <w:t xml:space="preserve"> є кількість одиниць товару певного типу</w:t>
+      </w:r>
+      <w:r>
+        <w:rPr>
+          <w:rFonts w:ascii="Times New Roman" w:hAnsi="Times New Roman" w:cs="Times New Roman"/>
+          <w:lang w:val="uk-UA"/>
+        </w:rPr>
+        <w:t xml:space="preserve">, значення атрибуту не може бути </w:t>
+      </w:r>
+      <w:r>
+        <w:rPr>
+          <w:rFonts w:ascii="Times New Roman" w:hAnsi="Times New Roman" w:cs="Times New Roman"/>
+          <w:lang w:val="uk-UA"/>
+        </w:rPr>
+        <w:t>меншим за 1.</w:t>
+      </w:r>
     </w:p>
     <w:p>
       <w:pPr>
@@ -1202,6 +2340,187 @@
           <w:rFonts w:ascii="Times New Roman" w:hAnsi="Times New Roman" w:cs="Times New Roman"/>
           <w:lang w:val="uk-UA"/>
         </w:rPr>
+        <w:t xml:space="preserve"> є </w:t>
+      </w:r>
+      <w:proofErr w:type="spellStart"/>
+      <w:r>
+        <w:rPr>
+          <w:rFonts w:ascii="Times New Roman" w:hAnsi="Times New Roman" w:cs="Times New Roman"/>
+          <w:lang w:val="uk-UA"/>
+        </w:rPr>
+        <w:t>обовʼязковим</w:t>
+      </w:r>
+      <w:proofErr w:type="spellEnd"/>
+      <w:r>
+        <w:rPr>
+          <w:rFonts w:ascii="Times New Roman" w:hAnsi="Times New Roman" w:cs="Times New Roman"/>
+          <w:lang w:val="uk-UA"/>
+        </w:rPr>
+        <w:t xml:space="preserve"> з боку типу сутності </w:t>
+      </w:r>
+      <w:r>
+        <w:rPr>
+          <w:rFonts w:ascii="Times New Roman" w:hAnsi="Times New Roman" w:cs="Times New Roman"/>
+          <w:lang w:val="uk-UA"/>
+        </w:rPr>
+        <w:t>Чек</w:t>
+      </w:r>
+      <w:r>
+        <w:rPr>
+          <w:rFonts w:ascii="Times New Roman" w:hAnsi="Times New Roman" w:cs="Times New Roman"/>
+          <w:lang w:val="uk-UA"/>
+        </w:rPr>
+        <w:t xml:space="preserve">, оскільки </w:t>
+      </w:r>
+      <w:r>
+        <w:rPr>
+          <w:rFonts w:ascii="Times New Roman" w:hAnsi="Times New Roman" w:cs="Times New Roman"/>
+          <w:lang w:val="uk-UA"/>
+        </w:rPr>
+        <w:t xml:space="preserve">у чеку </w:t>
+      </w:r>
+      <w:proofErr w:type="spellStart"/>
+      <w:r>
+        <w:rPr>
+          <w:rFonts w:ascii="Times New Roman" w:hAnsi="Times New Roman" w:cs="Times New Roman"/>
+          <w:lang w:val="uk-UA"/>
+        </w:rPr>
+        <w:t>обовʼязково</w:t>
+      </w:r>
+      <w:proofErr w:type="spellEnd"/>
+      <w:r>
+        <w:rPr>
+          <w:rFonts w:ascii="Times New Roman" w:hAnsi="Times New Roman" w:cs="Times New Roman"/>
+          <w:lang w:val="uk-UA"/>
+        </w:rPr>
+        <w:t xml:space="preserve"> повинен міститися хоча б 1 товар.</w:t>
+      </w:r>
+    </w:p>
+    <w:p>
+      <w:pPr>
+        <w:spacing w:line="360" w:lineRule="auto"/>
+        <w:rPr>
+          <w:rFonts w:ascii="Times New Roman" w:hAnsi="Times New Roman" w:cs="Times New Roman"/>
+          <w:lang w:val="uk-UA"/>
+        </w:rPr>
+      </w:pPr>
+      <w:proofErr w:type="spellStart"/>
+      <w:r>
+        <w:rPr>
+          <w:rFonts w:ascii="Times New Roman" w:hAnsi="Times New Roman" w:cs="Times New Roman"/>
+          <w:lang w:val="uk-UA"/>
+        </w:rPr>
+        <w:t>Звʼязок</w:t>
+      </w:r>
+      <w:proofErr w:type="spellEnd"/>
+      <w:r>
+        <w:rPr>
+          <w:rFonts w:ascii="Times New Roman" w:hAnsi="Times New Roman" w:cs="Times New Roman"/>
+          <w:lang w:val="uk-UA"/>
+        </w:rPr>
+        <w:t xml:space="preserve"> є </w:t>
+      </w:r>
+      <w:proofErr w:type="spellStart"/>
+      <w:r>
+        <w:rPr>
+          <w:rFonts w:ascii="Times New Roman" w:hAnsi="Times New Roman" w:cs="Times New Roman"/>
+          <w:lang w:val="uk-UA"/>
+        </w:rPr>
+        <w:t>необовʼязковим</w:t>
+      </w:r>
+      <w:proofErr w:type="spellEnd"/>
+      <w:r>
+        <w:rPr>
+          <w:rFonts w:ascii="Times New Roman" w:hAnsi="Times New Roman" w:cs="Times New Roman"/>
+          <w:lang w:val="uk-UA"/>
+        </w:rPr>
+        <w:t xml:space="preserve"> з боку типу сутності </w:t>
+      </w:r>
+      <w:r>
+        <w:rPr>
+          <w:rFonts w:ascii="Times New Roman" w:hAnsi="Times New Roman" w:cs="Times New Roman"/>
+          <w:lang w:val="uk-UA"/>
+        </w:rPr>
+        <w:t>Товар</w:t>
+      </w:r>
+      <w:r>
+        <w:rPr>
+          <w:rFonts w:ascii="Times New Roman" w:hAnsi="Times New Roman" w:cs="Times New Roman"/>
+          <w:lang w:val="uk-UA"/>
+        </w:rPr>
+        <w:t xml:space="preserve">, оскільки </w:t>
+      </w:r>
+      <w:r>
+        <w:rPr>
+          <w:rFonts w:ascii="Times New Roman" w:hAnsi="Times New Roman" w:cs="Times New Roman"/>
+          <w:lang w:val="uk-UA"/>
+        </w:rPr>
+        <w:t>певний товар може поки не бути в жодному че</w:t>
+      </w:r>
+      <w:r>
+        <w:rPr>
+          <w:rFonts w:ascii="Times New Roman" w:hAnsi="Times New Roman" w:cs="Times New Roman"/>
+          <w:lang w:val="uk-UA"/>
+        </w:rPr>
+        <w:t>ку.</w:t>
+      </w:r>
+    </w:p>
+    <w:p>
+      <w:pPr>
+        <w:spacing w:line="360" w:lineRule="auto"/>
+        <w:rPr>
+          <w:rFonts w:ascii="Times New Roman" w:hAnsi="Times New Roman" w:cs="Times New Roman"/>
+          <w:lang w:val="uk-UA"/>
+        </w:rPr>
+      </w:pPr>
+      <w:proofErr w:type="spellStart"/>
+      <w:r>
+        <w:rPr>
+          <w:rFonts w:ascii="Times New Roman" w:hAnsi="Times New Roman" w:cs="Times New Roman"/>
+          <w:lang w:val="uk-UA"/>
+        </w:rPr>
+        <w:t>Звʼязок</w:t>
+      </w:r>
+      <w:proofErr w:type="spellEnd"/>
+      <w:r>
+        <w:rPr>
+          <w:rFonts w:ascii="Times New Roman" w:hAnsi="Times New Roman" w:cs="Times New Roman"/>
+          <w:lang w:val="uk-UA"/>
+        </w:rPr>
+        <w:t xml:space="preserve"> утворюється, коли товар додають у чек.</w:t>
+      </w:r>
+    </w:p>
+    <w:p>
+      <w:pPr>
+        <w:spacing w:line="360" w:lineRule="auto"/>
+        <w:rPr>
+          <w:rFonts w:ascii="Times New Roman" w:hAnsi="Times New Roman" w:cs="Times New Roman"/>
+          <w:lang w:val="uk-UA"/>
+        </w:rPr>
+      </w:pPr>
+    </w:p>
+    <w:p>
+      <w:pPr>
+        <w:spacing w:line="360" w:lineRule="auto"/>
+        <w:rPr>
+          <w:rFonts w:ascii="Times New Roman" w:hAnsi="Times New Roman" w:cs="Times New Roman"/>
+          <w:lang w:val="uk-UA"/>
+        </w:rPr>
+      </w:pPr>
+      <w:proofErr w:type="spellStart"/>
+      <w:r>
+        <w:rPr>
+          <w:rFonts w:ascii="Times New Roman" w:hAnsi="Times New Roman" w:cs="Times New Roman"/>
+          <w:lang w:val="uk-UA"/>
+        </w:rPr>
+        <w:t>Звʼязок</w:t>
+      </w:r>
+      <w:proofErr w:type="spellEnd"/>
+      <w:r>
+        <w:rPr>
+          <w:rFonts w:ascii="Times New Roman" w:hAnsi="Times New Roman" w:cs="Times New Roman"/>
+          <w:lang w:val="uk-UA"/>
+        </w:rPr>
         <w:t xml:space="preserve"> «</w:t>
       </w:r>
       <w:r>
@@ -1209,7 +2528,7 @@
           <w:rFonts w:ascii="Times New Roman" w:hAnsi="Times New Roman" w:cs="Times New Roman"/>
           <w:lang w:val="uk-UA"/>
         </w:rPr>
-        <w:t>отримує</w:t>
+        <w:t>виробляє</w:t>
       </w:r>
       <w:r>
         <w:rPr>
@@ -1223,7 +2542,7 @@
           <w:rFonts w:ascii="Times New Roman" w:hAnsi="Times New Roman" w:cs="Times New Roman"/>
           <w:lang w:val="uk-UA"/>
         </w:rPr>
-        <w:t>Чек</w:t>
+        <w:t>Постачальник</w:t>
       </w:r>
       <w:r>
         <w:rPr>
@@ -1237,7 +2556,7 @@
           <w:rFonts w:ascii="Times New Roman" w:hAnsi="Times New Roman" w:cs="Times New Roman"/>
           <w:lang w:val="uk-UA"/>
         </w:rPr>
-        <w:t>Покупець</w:t>
+        <w:t>Товар</w:t>
       </w:r>
     </w:p>
     <w:p>
@@ -1262,6 +2581,252 @@
           <w:rFonts w:ascii="Times New Roman" w:hAnsi="Times New Roman" w:cs="Times New Roman"/>
           <w:lang w:val="uk-UA"/>
         </w:rPr>
+        <w:t xml:space="preserve"> кратності «один до багатьох»: один екземпляр типу сутності П</w:t>
+      </w:r>
+      <w:r>
+        <w:rPr>
+          <w:rFonts w:ascii="Times New Roman" w:hAnsi="Times New Roman" w:cs="Times New Roman"/>
+          <w:lang w:val="uk-UA"/>
+        </w:rPr>
+        <w:t>остачальник</w:t>
+      </w:r>
+      <w:r>
+        <w:rPr>
+          <w:rFonts w:ascii="Times New Roman" w:hAnsi="Times New Roman" w:cs="Times New Roman"/>
+          <w:lang w:val="uk-UA"/>
+        </w:rPr>
+        <w:t xml:space="preserve"> може бути </w:t>
+      </w:r>
+      <w:proofErr w:type="spellStart"/>
+      <w:r>
+        <w:rPr>
+          <w:rFonts w:ascii="Times New Roman" w:hAnsi="Times New Roman" w:cs="Times New Roman"/>
+          <w:lang w:val="uk-UA"/>
+        </w:rPr>
+        <w:t>повʼязаний</w:t>
+      </w:r>
+      <w:proofErr w:type="spellEnd"/>
+      <w:r>
+        <w:rPr>
+          <w:rFonts w:ascii="Times New Roman" w:hAnsi="Times New Roman" w:cs="Times New Roman"/>
+          <w:lang w:val="uk-UA"/>
+        </w:rPr>
+        <w:t xml:space="preserve"> з багатьма екземплярами типу сутності </w:t>
+      </w:r>
+      <w:r>
+        <w:rPr>
+          <w:rFonts w:ascii="Times New Roman" w:hAnsi="Times New Roman" w:cs="Times New Roman"/>
+          <w:lang w:val="uk-UA"/>
+        </w:rPr>
+        <w:t>Товар</w:t>
+      </w:r>
+      <w:r>
+        <w:rPr>
+          <w:rFonts w:ascii="Times New Roman" w:hAnsi="Times New Roman" w:cs="Times New Roman"/>
+          <w:lang w:val="uk-UA"/>
+        </w:rPr>
+        <w:t xml:space="preserve">, а один екземпляр типу сутності </w:t>
+      </w:r>
+      <w:r>
+        <w:rPr>
+          <w:rFonts w:ascii="Times New Roman" w:hAnsi="Times New Roman" w:cs="Times New Roman"/>
+          <w:lang w:val="uk-UA"/>
+        </w:rPr>
+        <w:t>Товар</w:t>
+      </w:r>
+      <w:r>
+        <w:rPr>
+          <w:rFonts w:ascii="Times New Roman" w:hAnsi="Times New Roman" w:cs="Times New Roman"/>
+          <w:lang w:val="uk-UA"/>
+        </w:rPr>
+        <w:t xml:space="preserve"> може бути </w:t>
+      </w:r>
+      <w:proofErr w:type="spellStart"/>
+      <w:r>
+        <w:rPr>
+          <w:rFonts w:ascii="Times New Roman" w:hAnsi="Times New Roman" w:cs="Times New Roman"/>
+          <w:lang w:val="uk-UA"/>
+        </w:rPr>
+        <w:t>повʼязаний</w:t>
+      </w:r>
+      <w:proofErr w:type="spellEnd"/>
+      <w:r>
+        <w:rPr>
+          <w:rFonts w:ascii="Times New Roman" w:hAnsi="Times New Roman" w:cs="Times New Roman"/>
+          <w:lang w:val="uk-UA"/>
+        </w:rPr>
+        <w:t xml:space="preserve"> цим </w:t>
+      </w:r>
+      <w:proofErr w:type="spellStart"/>
+      <w:r>
+        <w:rPr>
+          <w:rFonts w:ascii="Times New Roman" w:hAnsi="Times New Roman" w:cs="Times New Roman"/>
+          <w:lang w:val="uk-UA"/>
+        </w:rPr>
+        <w:t>звʼязком</w:t>
+      </w:r>
+      <w:proofErr w:type="spellEnd"/>
+      <w:r>
+        <w:rPr>
+          <w:rFonts w:ascii="Times New Roman" w:hAnsi="Times New Roman" w:cs="Times New Roman"/>
+          <w:lang w:val="uk-UA"/>
+        </w:rPr>
+        <w:t xml:space="preserve"> лише з одним екземпляром типу сутності П</w:t>
+      </w:r>
+      <w:r>
+        <w:rPr>
+          <w:rFonts w:ascii="Times New Roman" w:hAnsi="Times New Roman" w:cs="Times New Roman"/>
+          <w:lang w:val="uk-UA"/>
+        </w:rPr>
+        <w:t>остачальник</w:t>
+      </w:r>
+      <w:r>
+        <w:rPr>
+          <w:rFonts w:ascii="Times New Roman" w:hAnsi="Times New Roman" w:cs="Times New Roman"/>
+          <w:lang w:val="uk-UA"/>
+        </w:rPr>
+        <w:t xml:space="preserve">. </w:t>
+      </w:r>
+    </w:p>
+    <w:p>
+      <w:pPr>
+        <w:spacing w:line="360" w:lineRule="auto"/>
+        <w:rPr>
+          <w:rFonts w:ascii="Times New Roman" w:hAnsi="Times New Roman" w:cs="Times New Roman"/>
+          <w:lang w:val="uk-UA"/>
+        </w:rPr>
+      </w:pPr>
+      <w:proofErr w:type="spellStart"/>
+      <w:r>
+        <w:rPr>
+          <w:rFonts w:ascii="Times New Roman" w:hAnsi="Times New Roman" w:cs="Times New Roman"/>
+          <w:lang w:val="uk-UA"/>
+        </w:rPr>
+        <w:t>Звʼязок</w:t>
+      </w:r>
+      <w:proofErr w:type="spellEnd"/>
+      <w:r>
+        <w:rPr>
+          <w:rFonts w:ascii="Times New Roman" w:hAnsi="Times New Roman" w:cs="Times New Roman"/>
+          <w:lang w:val="uk-UA"/>
+        </w:rPr>
+        <w:t xml:space="preserve"> є </w:t>
+      </w:r>
+      <w:proofErr w:type="spellStart"/>
+      <w:r>
+        <w:rPr>
+          <w:rFonts w:ascii="Times New Roman" w:hAnsi="Times New Roman" w:cs="Times New Roman"/>
+          <w:lang w:val="uk-UA"/>
+        </w:rPr>
+        <w:t>обовʼязковим</w:t>
+      </w:r>
+      <w:proofErr w:type="spellEnd"/>
+      <w:r>
+        <w:rPr>
+          <w:rFonts w:ascii="Times New Roman" w:hAnsi="Times New Roman" w:cs="Times New Roman"/>
+          <w:lang w:val="uk-UA"/>
+        </w:rPr>
+        <w:t xml:space="preserve"> з обох боків, оскільки П</w:t>
+      </w:r>
+      <w:r>
+        <w:rPr>
+          <w:rFonts w:ascii="Times New Roman" w:hAnsi="Times New Roman" w:cs="Times New Roman"/>
+          <w:lang w:val="uk-UA"/>
+        </w:rPr>
+        <w:t xml:space="preserve">остачальник має </w:t>
+      </w:r>
+      <w:r>
+        <w:rPr>
+          <w:rFonts w:ascii="Times New Roman" w:hAnsi="Times New Roman" w:cs="Times New Roman"/>
+          <w:lang w:val="uk-UA"/>
+        </w:rPr>
+        <w:t>виробляти хоча б один Товар, а Товар не може існувати без Постачальника</w:t>
+      </w:r>
+      <w:r>
+        <w:rPr>
+          <w:rFonts w:ascii="Times New Roman" w:hAnsi="Times New Roman" w:cs="Times New Roman"/>
+          <w:lang w:val="uk-UA"/>
+        </w:rPr>
+        <w:t>.</w:t>
+      </w:r>
+    </w:p>
+    <w:p>
+      <w:pPr>
+        <w:spacing w:line="360" w:lineRule="auto"/>
+        <w:rPr>
+          <w:rFonts w:ascii="Times New Roman" w:hAnsi="Times New Roman" w:cs="Times New Roman"/>
+          <w:lang w:val="uk-UA"/>
+        </w:rPr>
+      </w:pPr>
+    </w:p>
+    <w:p>
+      <w:pPr>
+        <w:spacing w:line="360" w:lineRule="auto"/>
+        <w:rPr>
+          <w:rFonts w:ascii="Times New Roman" w:hAnsi="Times New Roman" w:cs="Times New Roman"/>
+          <w:lang w:val="uk-UA"/>
+        </w:rPr>
+      </w:pPr>
+      <w:proofErr w:type="spellStart"/>
+      <w:r>
+        <w:rPr>
+          <w:rFonts w:ascii="Times New Roman" w:hAnsi="Times New Roman" w:cs="Times New Roman"/>
+          <w:lang w:val="uk-UA"/>
+        </w:rPr>
+        <w:t>Звʼязок</w:t>
+      </w:r>
+      <w:proofErr w:type="spellEnd"/>
+      <w:r>
+        <w:rPr>
+          <w:rFonts w:ascii="Times New Roman" w:hAnsi="Times New Roman" w:cs="Times New Roman"/>
+          <w:lang w:val="uk-UA"/>
+        </w:rPr>
+        <w:t xml:space="preserve"> «</w:t>
+      </w:r>
+      <w:r>
+        <w:rPr>
+          <w:rFonts w:ascii="Times New Roman" w:hAnsi="Times New Roman" w:cs="Times New Roman"/>
+          <w:lang w:val="uk-UA"/>
+        </w:rPr>
+        <w:t>належить</w:t>
+      </w:r>
+      <w:r>
+        <w:rPr>
+          <w:rFonts w:ascii="Times New Roman" w:hAnsi="Times New Roman" w:cs="Times New Roman"/>
+          <w:lang w:val="uk-UA"/>
+        </w:rPr>
+        <w:t>» між типами сутностей Товар</w:t>
+      </w:r>
+      <w:r>
+        <w:rPr>
+          <w:rFonts w:ascii="Times New Roman" w:hAnsi="Times New Roman" w:cs="Times New Roman"/>
+          <w:lang w:val="uk-UA"/>
+        </w:rPr>
+        <w:t>, Категорія</w:t>
+      </w:r>
+    </w:p>
+    <w:p>
+      <w:pPr>
+        <w:spacing w:line="360" w:lineRule="auto"/>
+        <w:rPr>
+          <w:rFonts w:ascii="Times New Roman" w:hAnsi="Times New Roman" w:cs="Times New Roman"/>
+          <w:lang w:val="uk-UA"/>
+        </w:rPr>
+      </w:pPr>
+      <w:proofErr w:type="spellStart"/>
+      <w:r>
+        <w:rPr>
+          <w:rFonts w:ascii="Times New Roman" w:hAnsi="Times New Roman" w:cs="Times New Roman"/>
+          <w:lang w:val="uk-UA"/>
+        </w:rPr>
+        <w:t>Звʼязок</w:t>
+      </w:r>
+      <w:proofErr w:type="spellEnd"/>
+      <w:r>
+        <w:rPr>
+          <w:rFonts w:ascii="Times New Roman" w:hAnsi="Times New Roman" w:cs="Times New Roman"/>
+          <w:lang w:val="uk-UA"/>
+        </w:rPr>
         <w:t xml:space="preserve"> кратності «один до багатьох»: один екземпляр типу сутності </w:t>
       </w:r>
       <w:r>
@@ -1269,7 +2834,7 @@
           <w:rFonts w:ascii="Times New Roman" w:hAnsi="Times New Roman" w:cs="Times New Roman"/>
           <w:lang w:val="uk-UA"/>
         </w:rPr>
-        <w:t>Покупець</w:t>
+        <w:t>Категорія</w:t>
       </w:r>
       <w:r>
         <w:rPr>
@@ -1292,7 +2857,7 @@
           <w:rFonts w:ascii="Times New Roman" w:hAnsi="Times New Roman" w:cs="Times New Roman"/>
           <w:lang w:val="uk-UA"/>
         </w:rPr>
-        <w:t xml:space="preserve"> з багатьма екземплярами типу сутності Чек, а один екземпляр типу сутності Чек може бути </w:t>
+        <w:t xml:space="preserve"> з багатьма екземплярами типу сутності Товар, а один екземпляр типу сутності Товар може бути </w:t>
       </w:r>
       <w:proofErr w:type="spellStart"/>
       <w:r>
@@ -1331,7 +2896,7 @@
           <w:rFonts w:ascii="Times New Roman" w:hAnsi="Times New Roman" w:cs="Times New Roman"/>
           <w:lang w:val="uk-UA"/>
         </w:rPr>
-        <w:t>Покупець</w:t>
+        <w:t>Категорія</w:t>
       </w:r>
       <w:r>
         <w:rPr>
@@ -1355,6 +2920,7 @@
           <w:rFonts w:ascii="Times New Roman" w:hAnsi="Times New Roman" w:cs="Times New Roman"/>
           <w:lang w:val="uk-UA"/>
         </w:rPr>
+        <w:lastRenderedPageBreak/>
         <w:t>Звʼязок</w:t>
       </w:r>
       <w:proofErr w:type="spellEnd"/>
@@ -1379,544 +2945,46 @@
           <w:rFonts w:ascii="Times New Roman" w:hAnsi="Times New Roman" w:cs="Times New Roman"/>
           <w:lang w:val="uk-UA"/>
         </w:rPr>
-        <w:t xml:space="preserve"> з боку типу сутності Покупець, оскільки </w:t>
-      </w:r>
-      <w:r>
-        <w:rPr>
-          <w:rFonts w:ascii="Times New Roman" w:hAnsi="Times New Roman" w:cs="Times New Roman"/>
-          <w:lang w:val="uk-UA"/>
-        </w:rPr>
-        <w:t>аби бути покупцем, людина повинна здійснити хоча б 1 покупку.</w:t>
-      </w:r>
-    </w:p>
-    <w:p>
-      <w:pPr>
-        <w:spacing w:line="360" w:lineRule="auto"/>
-        <w:rPr>
-          <w:rFonts w:ascii="Times New Roman" w:hAnsi="Times New Roman" w:cs="Times New Roman"/>
-          <w:lang w:val="uk-UA"/>
-        </w:rPr>
-      </w:pPr>
-      <w:proofErr w:type="spellStart"/>
-      <w:r>
-        <w:rPr>
-          <w:rFonts w:ascii="Times New Roman" w:hAnsi="Times New Roman" w:cs="Times New Roman"/>
-          <w:lang w:val="uk-UA"/>
-        </w:rPr>
-        <w:t>Звʼязок</w:t>
-      </w:r>
-      <w:proofErr w:type="spellEnd"/>
-      <w:r>
-        <w:rPr>
-          <w:rFonts w:ascii="Times New Roman" w:hAnsi="Times New Roman" w:cs="Times New Roman"/>
-          <w:lang w:val="uk-UA"/>
-        </w:rPr>
-        <w:t xml:space="preserve"> є </w:t>
-      </w:r>
-      <w:proofErr w:type="spellStart"/>
-      <w:r>
-        <w:rPr>
-          <w:rFonts w:ascii="Times New Roman" w:hAnsi="Times New Roman" w:cs="Times New Roman"/>
-          <w:lang w:val="uk-UA"/>
-        </w:rPr>
-        <w:t>не</w:t>
-      </w:r>
-      <w:r>
-        <w:rPr>
-          <w:rFonts w:ascii="Times New Roman" w:hAnsi="Times New Roman" w:cs="Times New Roman"/>
-          <w:lang w:val="uk-UA"/>
-        </w:rPr>
-        <w:t>обовʼязковим</w:t>
-      </w:r>
-      <w:proofErr w:type="spellEnd"/>
-      <w:r>
-        <w:rPr>
-          <w:rFonts w:ascii="Times New Roman" w:hAnsi="Times New Roman" w:cs="Times New Roman"/>
-          <w:lang w:val="uk-UA"/>
-        </w:rPr>
-        <w:t xml:space="preserve"> з боку типу сутності </w:t>
-      </w:r>
-      <w:r>
-        <w:rPr>
-          <w:rFonts w:ascii="Times New Roman" w:hAnsi="Times New Roman" w:cs="Times New Roman"/>
-          <w:lang w:val="uk-UA"/>
-        </w:rPr>
-        <w:t>Чек</w:t>
-      </w:r>
-      <w:r>
-        <w:rPr>
-          <w:rFonts w:ascii="Times New Roman" w:hAnsi="Times New Roman" w:cs="Times New Roman"/>
-          <w:lang w:val="uk-UA"/>
-        </w:rPr>
-        <w:t xml:space="preserve">, оскільки </w:t>
-      </w:r>
-      <w:r>
-        <w:rPr>
-          <w:rFonts w:ascii="Times New Roman" w:hAnsi="Times New Roman" w:cs="Times New Roman"/>
-          <w:lang w:val="uk-UA"/>
-        </w:rPr>
-        <w:t>потенційний покупець</w:t>
-      </w:r>
-      <w:r>
-        <w:rPr>
-          <w:rFonts w:ascii="Times New Roman" w:hAnsi="Times New Roman" w:cs="Times New Roman"/>
-          <w:lang w:val="uk-UA"/>
-        </w:rPr>
-        <w:t xml:space="preserve"> може ще не існувати в базі даних, а робити своє перше замовлення. </w:t>
-      </w:r>
-      <w:proofErr w:type="spellStart"/>
-      <w:r>
-        <w:rPr>
-          <w:rFonts w:ascii="Times New Roman" w:hAnsi="Times New Roman" w:cs="Times New Roman"/>
-          <w:lang w:val="uk-UA"/>
-        </w:rPr>
-        <w:t>Звʼязок</w:t>
-      </w:r>
-      <w:proofErr w:type="spellEnd"/>
-      <w:r>
-        <w:rPr>
-          <w:rFonts w:ascii="Times New Roman" w:hAnsi="Times New Roman" w:cs="Times New Roman"/>
-          <w:lang w:val="uk-UA"/>
-        </w:rPr>
-        <w:t xml:space="preserve"> утворюється, коли покупець сплачує чек.</w:t>
-      </w:r>
-    </w:p>
-    <w:p>
-      <w:pPr>
-        <w:spacing w:line="360" w:lineRule="auto"/>
-        <w:rPr>
-          <w:rFonts w:ascii="Times New Roman" w:hAnsi="Times New Roman" w:cs="Times New Roman"/>
-          <w:lang w:val="uk-UA"/>
-        </w:rPr>
-      </w:pPr>
-    </w:p>
-    <w:p>
-      <w:pPr>
-        <w:spacing w:line="360" w:lineRule="auto"/>
-        <w:rPr>
-          <w:rFonts w:ascii="Times New Roman" w:hAnsi="Times New Roman" w:cs="Times New Roman"/>
-          <w:lang w:val="uk-UA"/>
-        </w:rPr>
-      </w:pPr>
-      <w:proofErr w:type="spellStart"/>
-      <w:r>
-        <w:rPr>
-          <w:rFonts w:ascii="Times New Roman" w:hAnsi="Times New Roman" w:cs="Times New Roman"/>
-          <w:lang w:val="uk-UA"/>
-        </w:rPr>
-        <w:t>Звʼязок</w:t>
-      </w:r>
-      <w:proofErr w:type="spellEnd"/>
-      <w:r>
-        <w:rPr>
-          <w:rFonts w:ascii="Times New Roman" w:hAnsi="Times New Roman" w:cs="Times New Roman"/>
-          <w:lang w:val="uk-UA"/>
-        </w:rPr>
-        <w:t xml:space="preserve"> «</w:t>
-      </w:r>
-      <w:r>
-        <w:rPr>
-          <w:rFonts w:ascii="Times New Roman" w:hAnsi="Times New Roman" w:cs="Times New Roman"/>
-          <w:lang w:val="uk-UA"/>
-        </w:rPr>
-        <w:t>належить</w:t>
-      </w:r>
-      <w:r>
-        <w:rPr>
-          <w:rFonts w:ascii="Times New Roman" w:hAnsi="Times New Roman" w:cs="Times New Roman"/>
-          <w:lang w:val="uk-UA"/>
-        </w:rPr>
-        <w:t xml:space="preserve">» між типами сутностей </w:t>
-      </w:r>
-      <w:r>
-        <w:rPr>
-          <w:rFonts w:ascii="Times New Roman" w:hAnsi="Times New Roman" w:cs="Times New Roman"/>
-          <w:lang w:val="uk-UA"/>
-        </w:rPr>
-        <w:t>Товар</w:t>
-      </w:r>
-      <w:r>
-        <w:rPr>
-          <w:rFonts w:ascii="Times New Roman" w:hAnsi="Times New Roman" w:cs="Times New Roman"/>
-          <w:lang w:val="uk-UA"/>
-        </w:rPr>
-        <w:t xml:space="preserve">, </w:t>
-      </w:r>
-      <w:r>
-        <w:rPr>
-          <w:rFonts w:ascii="Times New Roman" w:hAnsi="Times New Roman" w:cs="Times New Roman"/>
-          <w:lang w:val="uk-UA"/>
-        </w:rPr>
-        <w:t>Чек</w:t>
-      </w:r>
-    </w:p>
-    <w:p>
-      <w:pPr>
-        <w:spacing w:line="360" w:lineRule="auto"/>
-        <w:rPr>
-          <w:rFonts w:ascii="Times New Roman" w:hAnsi="Times New Roman" w:cs="Times New Roman"/>
-          <w:lang w:val="uk-UA"/>
-        </w:rPr>
-      </w:pPr>
-      <w:proofErr w:type="spellStart"/>
-      <w:r>
-        <w:rPr>
-          <w:rFonts w:ascii="Times New Roman" w:hAnsi="Times New Roman" w:cs="Times New Roman"/>
-          <w:lang w:val="uk-UA"/>
-        </w:rPr>
-        <w:t>Звʼязок</w:t>
-      </w:r>
-      <w:proofErr w:type="spellEnd"/>
-      <w:r>
-        <w:rPr>
-          <w:rFonts w:ascii="Times New Roman" w:hAnsi="Times New Roman" w:cs="Times New Roman"/>
-          <w:lang w:val="uk-UA"/>
-        </w:rPr>
-        <w:t xml:space="preserve"> кратності «</w:t>
-      </w:r>
-      <w:r>
-        <w:rPr>
-          <w:rFonts w:ascii="Times New Roman" w:hAnsi="Times New Roman" w:cs="Times New Roman"/>
-          <w:lang w:val="uk-UA"/>
-        </w:rPr>
-        <w:t>багато</w:t>
-      </w:r>
-      <w:r>
-        <w:rPr>
-          <w:rFonts w:ascii="Times New Roman" w:hAnsi="Times New Roman" w:cs="Times New Roman"/>
-          <w:lang w:val="uk-UA"/>
-        </w:rPr>
-        <w:t xml:space="preserve"> до багатьох»: один екземпляр типу сутності </w:t>
-      </w:r>
-      <w:r>
-        <w:rPr>
-          <w:rFonts w:ascii="Times New Roman" w:hAnsi="Times New Roman" w:cs="Times New Roman"/>
-          <w:lang w:val="uk-UA"/>
-        </w:rPr>
-        <w:t>Товар</w:t>
-      </w:r>
-      <w:r>
-        <w:rPr>
-          <w:rFonts w:ascii="Times New Roman" w:hAnsi="Times New Roman" w:cs="Times New Roman"/>
-          <w:lang w:val="uk-UA"/>
-        </w:rPr>
-        <w:t xml:space="preserve"> може бути </w:t>
-      </w:r>
-      <w:proofErr w:type="spellStart"/>
-      <w:r>
-        <w:rPr>
-          <w:rFonts w:ascii="Times New Roman" w:hAnsi="Times New Roman" w:cs="Times New Roman"/>
-          <w:lang w:val="uk-UA"/>
-        </w:rPr>
-        <w:t>повʼязаний</w:t>
-      </w:r>
-      <w:proofErr w:type="spellEnd"/>
-      <w:r>
-        <w:rPr>
-          <w:rFonts w:ascii="Times New Roman" w:hAnsi="Times New Roman" w:cs="Times New Roman"/>
-          <w:lang w:val="uk-UA"/>
-        </w:rPr>
-        <w:t xml:space="preserve"> з багатьма екземплярами типу сутності Чек, а один екземпляр типу сутності Чек може бути </w:t>
-      </w:r>
-      <w:proofErr w:type="spellStart"/>
-      <w:r>
-        <w:rPr>
-          <w:rFonts w:ascii="Times New Roman" w:hAnsi="Times New Roman" w:cs="Times New Roman"/>
-          <w:lang w:val="uk-UA"/>
-        </w:rPr>
-        <w:t>повʼязаний</w:t>
-      </w:r>
-      <w:proofErr w:type="spellEnd"/>
-      <w:r>
-        <w:rPr>
-          <w:rFonts w:ascii="Times New Roman" w:hAnsi="Times New Roman" w:cs="Times New Roman"/>
-          <w:lang w:val="uk-UA"/>
-        </w:rPr>
-        <w:t xml:space="preserve"> цим </w:t>
-      </w:r>
-      <w:proofErr w:type="spellStart"/>
-      <w:r>
-        <w:rPr>
-          <w:rFonts w:ascii="Times New Roman" w:hAnsi="Times New Roman" w:cs="Times New Roman"/>
-          <w:lang w:val="uk-UA"/>
-        </w:rPr>
-        <w:t>звʼязком</w:t>
-      </w:r>
-      <w:proofErr w:type="spellEnd"/>
-      <w:r>
-        <w:rPr>
-          <w:rFonts w:ascii="Times New Roman" w:hAnsi="Times New Roman" w:cs="Times New Roman"/>
-          <w:lang w:val="uk-UA"/>
-        </w:rPr>
-        <w:t xml:space="preserve"> з </w:t>
-      </w:r>
-      <w:r>
-        <w:rPr>
-          <w:rFonts w:ascii="Times New Roman" w:hAnsi="Times New Roman" w:cs="Times New Roman"/>
-          <w:lang w:val="uk-UA"/>
-        </w:rPr>
-        <w:t>багатьма</w:t>
-      </w:r>
-      <w:r>
-        <w:rPr>
-          <w:rFonts w:ascii="Times New Roman" w:hAnsi="Times New Roman" w:cs="Times New Roman"/>
-          <w:lang w:val="uk-UA"/>
-        </w:rPr>
-        <w:t xml:space="preserve"> екземпляр</w:t>
-      </w:r>
-      <w:r>
-        <w:rPr>
-          <w:rFonts w:ascii="Times New Roman" w:hAnsi="Times New Roman" w:cs="Times New Roman"/>
-          <w:lang w:val="uk-UA"/>
-        </w:rPr>
-        <w:t>ами</w:t>
-      </w:r>
-      <w:r>
-        <w:rPr>
-          <w:rFonts w:ascii="Times New Roman" w:hAnsi="Times New Roman" w:cs="Times New Roman"/>
-          <w:lang w:val="uk-UA"/>
-        </w:rPr>
-        <w:t xml:space="preserve"> типу сутності </w:t>
-      </w:r>
-      <w:r>
-        <w:rPr>
-          <w:rFonts w:ascii="Times New Roman" w:hAnsi="Times New Roman" w:cs="Times New Roman"/>
-          <w:lang w:val="uk-UA"/>
-        </w:rPr>
-        <w:t>Товар</w:t>
-      </w:r>
-      <w:r>
-        <w:rPr>
-          <w:rFonts w:ascii="Times New Roman" w:hAnsi="Times New Roman" w:cs="Times New Roman"/>
-          <w:lang w:val="uk-UA"/>
-        </w:rPr>
-        <w:t xml:space="preserve">. </w:t>
-      </w:r>
-    </w:p>
-    <w:p>
-      <w:pPr>
-        <w:spacing w:line="360" w:lineRule="auto"/>
-        <w:rPr>
-          <w:rFonts w:ascii="Times New Roman" w:hAnsi="Times New Roman" w:cs="Times New Roman"/>
-          <w:lang w:val="uk-UA"/>
-        </w:rPr>
-      </w:pPr>
-      <w:r>
-        <w:rPr>
-          <w:rFonts w:ascii="Times New Roman" w:hAnsi="Times New Roman" w:cs="Times New Roman"/>
-          <w:lang w:val="uk-UA"/>
-        </w:rPr>
-        <w:t xml:space="preserve">Атрибутами </w:t>
-      </w:r>
-      <w:proofErr w:type="spellStart"/>
-      <w:r>
-        <w:rPr>
-          <w:rFonts w:ascii="Times New Roman" w:hAnsi="Times New Roman" w:cs="Times New Roman"/>
-          <w:lang w:val="uk-UA"/>
-        </w:rPr>
-        <w:t>звʼязку</w:t>
-      </w:r>
-      <w:proofErr w:type="spellEnd"/>
-      <w:r>
-        <w:rPr>
-          <w:rFonts w:ascii="Times New Roman" w:hAnsi="Times New Roman" w:cs="Times New Roman"/>
-          <w:lang w:val="uk-UA"/>
-        </w:rPr>
-        <w:t xml:space="preserve"> є кількість одиниць товару певного типу</w:t>
-      </w:r>
-      <w:r>
-        <w:rPr>
-          <w:rFonts w:ascii="Times New Roman" w:hAnsi="Times New Roman" w:cs="Times New Roman"/>
-          <w:lang w:val="uk-UA"/>
-        </w:rPr>
-        <w:t xml:space="preserve">, значення атрибуту не може бути </w:t>
-      </w:r>
-      <w:r>
-        <w:rPr>
-          <w:rFonts w:ascii="Times New Roman" w:hAnsi="Times New Roman" w:cs="Times New Roman"/>
-          <w:lang w:val="uk-UA"/>
-        </w:rPr>
-        <w:t>меншим за 1.</w:t>
-      </w:r>
-    </w:p>
-    <w:p>
-      <w:pPr>
-        <w:spacing w:line="360" w:lineRule="auto"/>
-        <w:rPr>
-          <w:rFonts w:ascii="Times New Roman" w:hAnsi="Times New Roman" w:cs="Times New Roman"/>
-          <w:lang w:val="uk-UA"/>
-        </w:rPr>
-      </w:pPr>
-      <w:proofErr w:type="spellStart"/>
-      <w:r>
-        <w:rPr>
-          <w:rFonts w:ascii="Times New Roman" w:hAnsi="Times New Roman" w:cs="Times New Roman"/>
-          <w:lang w:val="uk-UA"/>
-        </w:rPr>
-        <w:t>Звʼязок</w:t>
-      </w:r>
-      <w:proofErr w:type="spellEnd"/>
-      <w:r>
-        <w:rPr>
-          <w:rFonts w:ascii="Times New Roman" w:hAnsi="Times New Roman" w:cs="Times New Roman"/>
-          <w:lang w:val="uk-UA"/>
-        </w:rPr>
-        <w:t xml:space="preserve"> є </w:t>
-      </w:r>
-      <w:proofErr w:type="spellStart"/>
-      <w:r>
-        <w:rPr>
-          <w:rFonts w:ascii="Times New Roman" w:hAnsi="Times New Roman" w:cs="Times New Roman"/>
-          <w:lang w:val="uk-UA"/>
-        </w:rPr>
-        <w:t>обовʼязковим</w:t>
-      </w:r>
-      <w:proofErr w:type="spellEnd"/>
-      <w:r>
-        <w:rPr>
-          <w:rFonts w:ascii="Times New Roman" w:hAnsi="Times New Roman" w:cs="Times New Roman"/>
-          <w:lang w:val="uk-UA"/>
-        </w:rPr>
-        <w:t xml:space="preserve"> з боку типу сутності </w:t>
-      </w:r>
-      <w:r>
-        <w:rPr>
-          <w:rFonts w:ascii="Times New Roman" w:hAnsi="Times New Roman" w:cs="Times New Roman"/>
-          <w:lang w:val="uk-UA"/>
-        </w:rPr>
-        <w:t>Чек</w:t>
-      </w:r>
-      <w:r>
-        <w:rPr>
-          <w:rFonts w:ascii="Times New Roman" w:hAnsi="Times New Roman" w:cs="Times New Roman"/>
-          <w:lang w:val="uk-UA"/>
-        </w:rPr>
-        <w:t xml:space="preserve">, оскільки </w:t>
-      </w:r>
-      <w:r>
-        <w:rPr>
-          <w:rFonts w:ascii="Times New Roman" w:hAnsi="Times New Roman" w:cs="Times New Roman"/>
-          <w:lang w:val="uk-UA"/>
-        </w:rPr>
-        <w:t xml:space="preserve">у чеку </w:t>
-      </w:r>
-      <w:proofErr w:type="spellStart"/>
-      <w:r>
-        <w:rPr>
-          <w:rFonts w:ascii="Times New Roman" w:hAnsi="Times New Roman" w:cs="Times New Roman"/>
-          <w:lang w:val="uk-UA"/>
-        </w:rPr>
-        <w:t>обовʼязково</w:t>
-      </w:r>
-      <w:proofErr w:type="spellEnd"/>
-      <w:r>
-        <w:rPr>
-          <w:rFonts w:ascii="Times New Roman" w:hAnsi="Times New Roman" w:cs="Times New Roman"/>
-          <w:lang w:val="uk-UA"/>
-        </w:rPr>
-        <w:t xml:space="preserve"> повинен міститися хоча б 1 товар.</w:t>
-      </w:r>
-    </w:p>
-    <w:p>
-      <w:pPr>
-        <w:spacing w:line="360" w:lineRule="auto"/>
-        <w:rPr>
-          <w:rFonts w:ascii="Times New Roman" w:hAnsi="Times New Roman" w:cs="Times New Roman"/>
-          <w:lang w:val="uk-UA"/>
-        </w:rPr>
-      </w:pPr>
-      <w:proofErr w:type="spellStart"/>
-      <w:r>
-        <w:rPr>
-          <w:rFonts w:ascii="Times New Roman" w:hAnsi="Times New Roman" w:cs="Times New Roman"/>
-          <w:lang w:val="uk-UA"/>
-        </w:rPr>
-        <w:t>Звʼязок</w:t>
-      </w:r>
-      <w:proofErr w:type="spellEnd"/>
-      <w:r>
-        <w:rPr>
-          <w:rFonts w:ascii="Times New Roman" w:hAnsi="Times New Roman" w:cs="Times New Roman"/>
-          <w:lang w:val="uk-UA"/>
-        </w:rPr>
-        <w:t xml:space="preserve"> є </w:t>
-      </w:r>
-      <w:proofErr w:type="spellStart"/>
-      <w:r>
-        <w:rPr>
-          <w:rFonts w:ascii="Times New Roman" w:hAnsi="Times New Roman" w:cs="Times New Roman"/>
-          <w:lang w:val="uk-UA"/>
-        </w:rPr>
-        <w:t>необовʼязковим</w:t>
-      </w:r>
-      <w:proofErr w:type="spellEnd"/>
-      <w:r>
-        <w:rPr>
-          <w:rFonts w:ascii="Times New Roman" w:hAnsi="Times New Roman" w:cs="Times New Roman"/>
-          <w:lang w:val="uk-UA"/>
-        </w:rPr>
-        <w:t xml:space="preserve"> з боку типу сутності </w:t>
-      </w:r>
-      <w:r>
-        <w:rPr>
-          <w:rFonts w:ascii="Times New Roman" w:hAnsi="Times New Roman" w:cs="Times New Roman"/>
-          <w:lang w:val="uk-UA"/>
-        </w:rPr>
-        <w:t>Товар</w:t>
-      </w:r>
-      <w:r>
-        <w:rPr>
-          <w:rFonts w:ascii="Times New Roman" w:hAnsi="Times New Roman" w:cs="Times New Roman"/>
-          <w:lang w:val="uk-UA"/>
-        </w:rPr>
-        <w:t xml:space="preserve">, оскільки </w:t>
-      </w:r>
-      <w:r>
-        <w:rPr>
-          <w:rFonts w:ascii="Times New Roman" w:hAnsi="Times New Roman" w:cs="Times New Roman"/>
-          <w:lang w:val="uk-UA"/>
-        </w:rPr>
-        <w:t>певний товар може поки не бути в жодному че</w:t>
-      </w:r>
-      <w:r>
-        <w:rPr>
-          <w:rFonts w:ascii="Times New Roman" w:hAnsi="Times New Roman" w:cs="Times New Roman"/>
-          <w:lang w:val="uk-UA"/>
-        </w:rPr>
-        <w:t>ку.</w:t>
-      </w:r>
-    </w:p>
-    <w:p>
-      <w:pPr>
-        <w:spacing w:line="360" w:lineRule="auto"/>
-        <w:rPr>
-          <w:rFonts w:ascii="Times New Roman" w:hAnsi="Times New Roman" w:cs="Times New Roman"/>
-          <w:lang w:val="uk-UA"/>
-        </w:rPr>
-      </w:pPr>
-      <w:proofErr w:type="spellStart"/>
-      <w:r>
-        <w:rPr>
-          <w:rFonts w:ascii="Times New Roman" w:hAnsi="Times New Roman" w:cs="Times New Roman"/>
-          <w:lang w:val="uk-UA"/>
-        </w:rPr>
-        <w:t>Звʼязок</w:t>
-      </w:r>
-      <w:proofErr w:type="spellEnd"/>
-      <w:r>
-        <w:rPr>
-          <w:rFonts w:ascii="Times New Roman" w:hAnsi="Times New Roman" w:cs="Times New Roman"/>
-          <w:lang w:val="uk-UA"/>
-        </w:rPr>
-        <w:t xml:space="preserve"> утворюється, коли </w:t>
-      </w:r>
-      <w:r>
-        <w:rPr>
-          <w:rFonts w:ascii="Times New Roman" w:hAnsi="Times New Roman" w:cs="Times New Roman"/>
-          <w:lang w:val="uk-UA"/>
-        </w:rPr>
-        <w:t>товар додають у чек.</w:t>
-      </w:r>
+        <w:t xml:space="preserve"> з обох боків, оскільки </w:t>
+      </w:r>
+      <w:r>
+        <w:rPr>
+          <w:rFonts w:ascii="Times New Roman" w:hAnsi="Times New Roman" w:cs="Times New Roman"/>
+          <w:lang w:val="uk-UA"/>
+        </w:rPr>
+        <w:t xml:space="preserve">Категорії має належати </w:t>
+      </w:r>
+      <w:r>
+        <w:rPr>
+          <w:rFonts w:ascii="Times New Roman" w:hAnsi="Times New Roman" w:cs="Times New Roman"/>
+          <w:lang w:val="uk-UA"/>
+        </w:rPr>
+        <w:t xml:space="preserve">хоча б один Товар, а Товар не може існувати без </w:t>
+      </w:r>
+      <w:r>
+        <w:rPr>
+          <w:rFonts w:ascii="Times New Roman" w:hAnsi="Times New Roman" w:cs="Times New Roman"/>
+          <w:lang w:val="uk-UA"/>
+        </w:rPr>
+        <w:t>Категорії</w:t>
+      </w:r>
+      <w:r>
+        <w:rPr>
+          <w:rFonts w:ascii="Times New Roman" w:hAnsi="Times New Roman" w:cs="Times New Roman"/>
+          <w:lang w:val="uk-UA"/>
+        </w:rPr>
+        <w:t>.</w:t>
+      </w:r>
+    </w:p>
+    <w:bookmarkEnd w:id="0"/>
+    <w:p>
+      <w:pPr>
+        <w:spacing w:line="360" w:lineRule="auto"/>
+        <w:rPr>
+          <w:rFonts w:ascii="Times New Roman" w:hAnsi="Times New Roman" w:cs="Times New Roman"/>
+          <w:lang w:val="uk-UA"/>
+        </w:rPr>
+      </w:pPr>
     </w:p>
     <w:sectPr>
       <w:pgSz w:w="11906" w:h="16838"/>
@@ -1929,7 +2997,7 @@
 </file>
 
 <file path=word/numbering.xml><?xml version="1.0" encoding="utf-8"?>
-<w:numbering xmlns:wpc="http://schemas.microsoft.com/office/word/2010/wordprocessingCanvas" xmlns:cx="http://schemas.microsoft.com/office/drawing/2014/chartex" xmlns:cx1="http://schemas.microsoft.com/office/drawing/2015/9/8/chartex" xmlns:cx2="http://schemas.microsoft.com/office/drawing/2015/10/21/chartex" xmlns:cx3="http://schemas.microsoft.com/office/drawing/2016/5/9/chartex" xmlns:cx4="http://schemas.microsoft.com/office/drawing/2016/5/10/chartex" xmlns:cx5="http://schemas.microsoft.com/office/drawing/2016/5/11/chartex" xmlns:cx6="http://schemas.microsoft.com/office/drawing/2016/5/12/chartex" xmlns:cx7="http://schemas.microsoft.com/office/drawing/2016/5/13/chartex" xmlns:cx8="http://schemas.microsoft.com/office/drawing/2016/5/14/chartex" xmlns:mc="http://schemas.openxmlformats.org/markup-compatibility/2006" xmlns:aink="http://schemas.microsoft.com/office/drawing/2016/ink" xmlns:am3d="http://schemas.microsoft.com/office/drawing/2017/model3d" xmlns:o="urn:schemas-microsoft-com:office:office" xmlns:r="http://schemas.openxmlformats.org/officeDocument/2006/relationships" xmlns:m="http://schemas.openxmlformats.org/officeDocument/2006/math" xmlns:v="urn:schemas-microsoft-com:vml" xmlns:wp14="http://schemas.microsoft.com/office/word/2010/wordprocessingDrawing" xmlns:wp="http://schemas.openxmlformats.org/drawingml/2006/wordprocessingDrawing" xmlns:w10="urn:schemas-microsoft-com:office:word" xmlns:w="http://schemas.openxmlformats.org/wordprocessingml/2006/main" xmlns:w14="http://schemas.microsoft.com/office/word/2010/wordml" xmlns:w15="http://schemas.microsoft.com/office/word/2012/wordml" xmlns:w16cex="http://schemas.microsoft.com/office/word/2018/wordml/cex" xmlns:w16cid="http://schemas.microsoft.com/office/word/2016/wordml/cid" xmlns:w16="http://schemas.microsoft.com/office/word/2018/wordml" xmlns:w16sdtdh="http://schemas.microsoft.com/office/word/2020/wordml/sdtdatahash" xmlns:w16se="http://schemas.microsoft.com/office/word/2015/wordml/symex" xmlns:wpg="http://schemas.microsoft.com/office/word/2010/wordprocessingGroup" xmlns:wpi="http://schemas.microsoft.com/office/word/2010/wordprocessingInk" xmlns:wne="http://schemas.microsoft.com/office/word/2006/wordml" xmlns:wps="http://schemas.microsoft.com/office/word/2010/wordprocessingShape" mc:Ignorable="w14 w15 w16se w16cid w16 w16cex w16sdtdh wp14">
+<w:numbering xmlns:wpc="http://schemas.microsoft.com/office/word/2010/wordprocessingCanvas" xmlns:cx="http://schemas.microsoft.com/office/drawing/2014/chartex" xmlns:cx1="http://schemas.microsoft.com/office/drawing/2015/9/8/chartex" xmlns:cx2="http://schemas.microsoft.com/office/drawing/2015/10/21/chartex" xmlns:cx3="http://schemas.microsoft.com/office/drawing/2016/5/9/chartex" xmlns:cx4="http://schemas.microsoft.com/office/drawing/2016/5/10/chartex" xmlns:cx5="http://schemas.microsoft.com/office/drawing/2016/5/11/chartex" xmlns:cx6="http://schemas.microsoft.com/office/drawing/2016/5/12/chartex" xmlns:cx7="http://schemas.microsoft.com/office/drawing/2016/5/13/chartex" xmlns:cx8="http://schemas.microsoft.com/office/drawing/2016/5/14/chartex" xmlns:mc="http://schemas.openxmlformats.org/markup-compatibility/2006" xmlns:aink="http://schemas.microsoft.com/office/drawing/2016/ink" xmlns:am3d="http://schemas.microsoft.com/office/drawing/2017/model3d" xmlns:o="urn:schemas-microsoft-com:office:office" xmlns:r="http://schemas.openxmlformats.org/officeDocument/2006/relationships" xmlns:m="http://schemas.openxmlformats.org/officeDocument/2006/math" xmlns:v="urn:schemas-microsoft-com:vml" xmlns:wp14="http://schemas.microsoft.com/office/word/2010/wordprocessingDrawing" xmlns:wp="http://schemas.openxmlformats.org/drawingml/2006/wordprocessingDrawing" xmlns:w10="urn:schemas-microsoft-com:office:word" xmlns:w="http://schemas.openxmlformats.org/wordprocessingml/2006/main" xmlns:w14="http://schemas.microsoft.com/office/word/2010/wordml" xmlns:w15="http://schemas.microsoft.com/office/word/2012/wordml" xmlns:w16cid="http://schemas.microsoft.com/office/word/2016/wordml/cid" xmlns:w16se="http://schemas.microsoft.com/office/word/2015/wordml/symex" xmlns:wpg="http://schemas.microsoft.com/office/word/2010/wordprocessingGroup" xmlns:wpi="http://schemas.microsoft.com/office/word/2010/wordprocessingInk" xmlns:wne="http://schemas.microsoft.com/office/word/2006/wordml" xmlns:wps="http://schemas.microsoft.com/office/word/2010/wordprocessingShape" mc:Ignorable="w14 w15 w16se w16cid wp14">
   <w:abstractNum w:abstractNumId="0" w15:restartNumberingAfterBreak="0">
     <w:nsid w:val="62F517AC"/>
     <w:multiLevelType w:val="hybridMultilevel"/>
@@ -2164,7 +3232,7 @@
 </file>
 
 <file path=word/styles.xml><?xml version="1.0" encoding="utf-8"?>
-<w:styles xmlns:mc="http://schemas.openxmlformats.org/markup-compatibility/2006" xmlns:r="http://schemas.openxmlformats.org/officeDocument/2006/relationships" xmlns:w="http://schemas.openxmlformats.org/wordprocessingml/2006/main" xmlns:w14="http://schemas.microsoft.com/office/word/2010/wordml" xmlns:w15="http://schemas.microsoft.com/office/word/2012/wordml" xmlns:w16cex="http://schemas.microsoft.com/office/word/2018/wordml/cex" xmlns:w16cid="http://schemas.microsoft.com/office/word/2016/wordml/cid" xmlns:w16="http://schemas.microsoft.com/office/word/2018/wordml" xmlns:w16sdtdh="http://schemas.microsoft.com/office/word/2020/wordml/sdtdatahash" xmlns:w16se="http://schemas.microsoft.com/office/word/2015/wordml/symex" mc:Ignorable="w14 w15 w16se w16cid w16 w16cex w16sdtdh">
+<w:styles xmlns:mc="http://schemas.openxmlformats.org/markup-compatibility/2006" xmlns:r="http://schemas.openxmlformats.org/officeDocument/2006/relationships" xmlns:w="http://schemas.openxmlformats.org/wordprocessingml/2006/main" xmlns:w14="http://schemas.microsoft.com/office/word/2010/wordml" xmlns:w15="http://schemas.microsoft.com/office/word/2012/wordml" xmlns:w16cid="http://schemas.microsoft.com/office/word/2016/wordml/cid" xmlns:w16se="http://schemas.microsoft.com/office/word/2015/wordml/symex" mc:Ignorable="w14 w15 w16se w16cid">
   <w:docDefaults>
     <w:rPrDefault>
       <w:rPr>
@@ -2176,7 +3244,7 @@
     </w:rPrDefault>
     <w:pPrDefault/>
   </w:docDefaults>
-  <w:latentStyles w:defLockedState="0" w:defUIPriority="99" w:defSemiHidden="0" w:defUnhideWhenUsed="0" w:defQFormat="0" w:count="376">
+  <w:latentStyles w:defLockedState="0" w:defUIPriority="99" w:defSemiHidden="0" w:defUnhideWhenUsed="0" w:defQFormat="0" w:count="375">
     <w:lsdException w:name="Normal" w:uiPriority="0" w:qFormat="1"/>
     <w:lsdException w:name="heading 1" w:uiPriority="9" w:qFormat="1"/>
     <w:lsdException w:name="heading 2" w:semiHidden="1" w:uiPriority="9" w:unhideWhenUsed="1" w:qFormat="1"/>
@@ -2552,7 +3620,6 @@
     <w:lsdException w:name="Smart Hyperlink" w:semiHidden="1" w:unhideWhenUsed="1"/>
     <w:lsdException w:name="Hashtag" w:semiHidden="1" w:unhideWhenUsed="1"/>
     <w:lsdException w:name="Unresolved Mention" w:semiHidden="1" w:unhideWhenUsed="1"/>
-    <w:lsdException w:name="Smart Link" w:semiHidden="1" w:unhideWhenUsed="1"/>
   </w:latentStyles>
   <w:style w:type="paragraph" w:default="1" w:styleId="a">
     <w:name w:val="Normal"/>

</xml_diff>